<commit_message>
Se avanza documento descriptivo del sitio
</commit_message>
<xml_diff>
--- a/manuales/Documento descriptivo - contenidos inclusivos.docx
+++ b/manuales/Documento descriptivo - contenidos inclusivos.docx
@@ -45,14 +45,14 @@
           <w:b/>
           <w:sz w:val="44"/>
         </w:rPr>
-        <w:t>o de la solución implementada para el piloto de</w:t>
+        <w:t xml:space="preserve">o de </w:t>
       </w:r>
       <w:r>
         <w:rPr>
           <w:b/>
           <w:sz w:val="44"/>
         </w:rPr>
-        <w:t xml:space="preserve"> CPA</w:t>
+        <w:t>Contenidos Inclusivos</w:t>
       </w:r>
       <w:r>
         <w:rPr>
@@ -629,23 +629,32 @@
     <w:p/>
     <w:p>
       <w:r>
-        <w:t>Las taxonomías implementadas para la solución son Asignatura LO y Grado LO. De Asignatura LO se despliegan los siguientes términos:</w:t>
-      </w:r>
-    </w:p>
-    <w:p>
-      <w:pPr>
-        <w:jc w:val="center"/>
-      </w:pPr>
+        <w:t>La taxonomía</w:t>
+      </w:r>
+      <w:r>
+        <w:t xml:space="preserve"> implementada para </w:t>
+      </w:r>
+      <w:r>
+        <w:t>este edusitio es</w:t>
+      </w:r>
+      <w:r>
+        <w:t xml:space="preserve"> </w:t>
+      </w:r>
+      <w:r>
+        <w:t>Contenidos Inclusivos.</w:t>
+      </w:r>
+    </w:p>
+    <w:p>
       <w:r>
         <w:rPr>
           <w:noProof/>
           <w:lang w:eastAsia="es-CO"/>
         </w:rPr>
         <w:drawing>
-          <wp:inline distT="0" distB="0" distL="0" distR="0" wp14:anchorId="4F8E6933" wp14:editId="4E4A1E8A">
-            <wp:extent cx="4524375" cy="2375835"/>
-            <wp:effectExtent l="0" t="0" r="0" b="5715"/>
-            <wp:docPr id="5" name="Imagen 5"/>
+          <wp:inline distT="0" distB="0" distL="0" distR="0">
+            <wp:extent cx="5610225" cy="2847975"/>
+            <wp:effectExtent l="0" t="0" r="9525" b="9525"/>
+            <wp:docPr id="7" name="Imagen 7"/>
             <wp:cNvGraphicFramePr>
               <a:graphicFrameLocks xmlns:a="http://schemas.openxmlformats.org/drawingml/2006/main" noChangeAspect="1"/>
             </wp:cNvGraphicFramePr>
@@ -653,23 +662,36 @@
               <a:graphicData uri="http://schemas.openxmlformats.org/drawingml/2006/picture">
                 <pic:pic xmlns:pic="http://schemas.openxmlformats.org/drawingml/2006/picture">
                   <pic:nvPicPr>
-                    <pic:cNvPr id="1" name=""/>
-                    <pic:cNvPicPr/>
+                    <pic:cNvPr id="0" name="Picture 1"/>
+                    <pic:cNvPicPr>
+                      <a:picLocks noChangeAspect="1" noChangeArrowheads="1"/>
+                    </pic:cNvPicPr>
                   </pic:nvPicPr>
                   <pic:blipFill>
-                    <a:blip r:embed="rId9"/>
+                    <a:blip r:embed="rId9">
+                      <a:extLst>
+                        <a:ext uri="{28A0092B-C50C-407E-A947-70E740481C1C}">
+                          <a14:useLocalDpi xmlns:a14="http://schemas.microsoft.com/office/drawing/2010/main" val="0"/>
+                        </a:ext>
+                      </a:extLst>
+                    </a:blip>
+                    <a:srcRect/>
                     <a:stretch>
                       <a:fillRect/>
                     </a:stretch>
                   </pic:blipFill>
-                  <pic:spPr>
+                  <pic:spPr bwMode="auto">
                     <a:xfrm>
                       <a:off x="0" y="0"/>
-                      <a:ext cx="4550839" cy="2389732"/>
+                      <a:ext cx="5610225" cy="2847975"/>
                     </a:xfrm>
                     <a:prstGeom prst="rect">
                       <a:avLst/>
                     </a:prstGeom>
+                    <a:noFill/>
+                    <a:ln>
+                      <a:noFill/>
+                    </a:ln>
                   </pic:spPr>
                 </pic:pic>
               </a:graphicData>
@@ -679,19 +701,200 @@
       </w:r>
     </w:p>
     <w:p>
-      <w:r>
-        <w:t xml:space="preserve">De </w:t>
-      </w:r>
-      <w:r>
-        <w:t>grado</w:t>
-      </w:r>
-      <w:r>
-        <w:t xml:space="preserve"> LO se despliegan los siguientes términos:</w:t>
-      </w:r>
-    </w:p>
-    <w:p>
       <w:pPr>
         <w:jc w:val="center"/>
+      </w:pPr>
+    </w:p>
+    <w:p>
+      <w:pPr>
+        <w:jc w:val="both"/>
+        <w:rPr>
+          <w:u w:val="single"/>
+        </w:rPr>
+      </w:pPr>
+      <w:r>
+        <w:t>En el término padre (Contenidos Inclusivos) podemos encontrar el contenido de la página principal y el banner que se va a mostrar en todas las páginas.</w:t>
+      </w:r>
+    </w:p>
+    <w:p>
+      <w:pPr>
+        <w:jc w:val="both"/>
+      </w:pPr>
+      <w:r>
+        <w:t>El término “</w:t>
+      </w:r>
+      <w:r>
+        <w:t>Noticias Contenidos Inclusivos</w:t>
+      </w:r>
+      <w:r>
+        <w:t>”</w:t>
+      </w:r>
+      <w:r>
+        <w:t xml:space="preserve"> contiene las imágenes que se van a mostrar en el slider de la página, cada una de ellas apunta a alguna noticia del sitio.</w:t>
+      </w:r>
+    </w:p>
+    <w:p>
+      <w:pPr>
+        <w:jc w:val="both"/>
+      </w:pPr>
+      <w:r>
+        <w:t xml:space="preserve">En </w:t>
+      </w:r>
+      <w:r>
+        <w:t xml:space="preserve">el </w:t>
+      </w:r>
+      <w:r>
+        <w:t xml:space="preserve">término </w:t>
+      </w:r>
+      <w:r>
+        <w:t>“</w:t>
+      </w:r>
+      <w:r>
+        <w:t>Secciones Contenidos Inclusivos</w:t>
+      </w:r>
+      <w:r>
+        <w:t>”</w:t>
+      </w:r>
+      <w:r>
+        <w:t xml:space="preserve"> van a estar clasificados todo</w:t>
+      </w:r>
+      <w:r>
+        <w:t>s los nodos</w:t>
+      </w:r>
+      <w:r>
+        <w:t xml:space="preserve"> </w:t>
+      </w:r>
+      <w:r>
+        <w:t>d</w:t>
+      </w:r>
+      <w:r>
+        <w:t xml:space="preserve">el contenido de la página, donde </w:t>
+      </w:r>
+      <w:r>
+        <w:t>están los</w:t>
+      </w:r>
+      <w:r>
+        <w:t xml:space="preserve"> textos</w:t>
+      </w:r>
+      <w:r>
+        <w:t>, videos y audios</w:t>
+      </w:r>
+      <w:r>
+        <w:t xml:space="preserve"> relativos a este edusitio</w:t>
+      </w:r>
+      <w:r>
+        <w:t>.</w:t>
+      </w:r>
+    </w:p>
+    <w:p>
+      <w:pPr>
+        <w:pStyle w:val="Ttulo1"/>
+      </w:pPr>
+      <w:bookmarkStart w:id="1" w:name="_Toc456963397"/>
+      <w:r>
+        <w:t>Tipo de contenido</w:t>
+      </w:r>
+      <w:bookmarkEnd w:id="1"/>
+    </w:p>
+    <w:p/>
+    <w:p>
+      <w:pPr>
+        <w:jc w:val="both"/>
+      </w:pPr>
+      <w:r>
+        <w:t xml:space="preserve">Los </w:t>
+      </w:r>
+      <w:r>
+        <w:t>tipo</w:t>
+      </w:r>
+      <w:r>
+        <w:t>s</w:t>
+      </w:r>
+      <w:r>
+        <w:t xml:space="preserve"> de contenido </w:t>
+      </w:r>
+      <w:r>
+        <w:t>utilizados en la implementación del edusitio son</w:t>
+      </w:r>
+      <w:r>
+        <w:t>:</w:t>
+      </w:r>
+    </w:p>
+    <w:p>
+      <w:pPr>
+        <w:pStyle w:val="Ttulo2"/>
+      </w:pPr>
+      <w:bookmarkStart w:id="2" w:name="_Toc453533763"/>
+      <w:r>
+        <w:t>Nodo Edusitio Portal</w:t>
+      </w:r>
+      <w:bookmarkEnd w:id="2"/>
+    </w:p>
+    <w:p>
+      <w:pPr>
+        <w:jc w:val="both"/>
+      </w:pPr>
+      <w:r>
+        <w:t>Este tipo de contenido fue utilizado en el banner del edusitio, el cuál v</w:t>
+      </w:r>
+      <w:r>
+        <w:t>a a aparecer en todos las páginas.</w:t>
+      </w:r>
+      <w:r>
+        <w:br w:type="page"/>
+      </w:r>
+    </w:p>
+    <w:p>
+      <w:pPr>
+        <w:pStyle w:val="Ttulo2"/>
+      </w:pPr>
+      <w:bookmarkStart w:id="3" w:name="_Toc453533764"/>
+      <w:r>
+        <w:lastRenderedPageBreak/>
+        <w:t>Nodo Nota</w:t>
+      </w:r>
+      <w:r>
+        <w:t xml:space="preserve"> – Edusitio Portal</w:t>
+      </w:r>
+      <w:bookmarkEnd w:id="3"/>
+    </w:p>
+    <w:p>
+      <w:pPr>
+        <w:jc w:val="both"/>
+      </w:pPr>
+      <w:r>
+        <w:t xml:space="preserve">Los contenidos de </w:t>
+      </w:r>
+      <w:r>
+        <w:t xml:space="preserve">este </w:t>
+      </w:r>
+      <w:r>
+        <w:t xml:space="preserve">tipo son donde se guarda la información de contenido del Edusitio, ya sean noticias del sitio, contenido de las páginas, tablas, imágenes, videos, etc. </w:t>
+      </w:r>
+      <w:r>
+        <w:t>Fue utilizado para este fin en la mayoría de los nodos del sitio.</w:t>
+      </w:r>
+    </w:p>
+    <w:p>
+      <w:pPr>
+        <w:pStyle w:val="Ttulo1"/>
+      </w:pPr>
+      <w:r>
+        <w:t>Menú</w:t>
+      </w:r>
+    </w:p>
+    <w:p/>
+    <w:p>
+      <w:pPr>
+        <w:jc w:val="both"/>
+      </w:pPr>
+      <w:r>
+        <w:t>El menú creado para el edusitio se denomina “Menú principal Contenidos Inclusivos”. A continuación, están listadas las opciones y la jerarquía en cómo se organizan los enlaces de este menú.</w:t>
+      </w:r>
+    </w:p>
+    <w:p>
+      <w:pPr>
+        <w:jc w:val="both"/>
       </w:pPr>
       <w:r>
         <w:rPr>
@@ -699,8 +902,131 @@
           <w:lang w:eastAsia="es-CO"/>
         </w:rPr>
         <w:drawing>
-          <wp:inline distT="0" distB="0" distL="0" distR="0" wp14:anchorId="3D8B0136" wp14:editId="7857B5B6">
-            <wp:extent cx="4462476" cy="3838575"/>
+          <wp:inline distT="0" distB="0" distL="0" distR="0">
+            <wp:extent cx="5610225" cy="5410200"/>
+            <wp:effectExtent l="0" t="0" r="9525" b="0"/>
+            <wp:docPr id="20" name="Imagen 20"/>
+            <wp:cNvGraphicFramePr>
+              <a:graphicFrameLocks xmlns:a="http://schemas.openxmlformats.org/drawingml/2006/main" noChangeAspect="1"/>
+            </wp:cNvGraphicFramePr>
+            <a:graphic xmlns:a="http://schemas.openxmlformats.org/drawingml/2006/main">
+              <a:graphicData uri="http://schemas.openxmlformats.org/drawingml/2006/picture">
+                <pic:pic xmlns:pic="http://schemas.openxmlformats.org/drawingml/2006/picture">
+                  <pic:nvPicPr>
+                    <pic:cNvPr id="0" name="Picture 2"/>
+                    <pic:cNvPicPr>
+                      <a:picLocks noChangeAspect="1" noChangeArrowheads="1"/>
+                    </pic:cNvPicPr>
+                  </pic:nvPicPr>
+                  <pic:blipFill>
+                    <a:blip r:embed="rId10">
+                      <a:extLst>
+                        <a:ext uri="{28A0092B-C50C-407E-A947-70E740481C1C}">
+                          <a14:useLocalDpi xmlns:a14="http://schemas.microsoft.com/office/drawing/2010/main" val="0"/>
+                        </a:ext>
+                      </a:extLst>
+                    </a:blip>
+                    <a:srcRect/>
+                    <a:stretch>
+                      <a:fillRect/>
+                    </a:stretch>
+                  </pic:blipFill>
+                  <pic:spPr bwMode="auto">
+                    <a:xfrm>
+                      <a:off x="0" y="0"/>
+                      <a:ext cx="5610225" cy="5410200"/>
+                    </a:xfrm>
+                    <a:prstGeom prst="rect">
+                      <a:avLst/>
+                    </a:prstGeom>
+                    <a:noFill/>
+                    <a:ln>
+                      <a:noFill/>
+                    </a:ln>
+                  </pic:spPr>
+                </pic:pic>
+              </a:graphicData>
+            </a:graphic>
+          </wp:inline>
+        </w:drawing>
+      </w:r>
+    </w:p>
+    <w:p>
+      <w:pPr>
+        <w:jc w:val="both"/>
+      </w:pPr>
+    </w:p>
+    <w:p>
+      <w:pPr>
+        <w:pStyle w:val="Ttulo1"/>
+        <w:rPr>
+          <w:u w:val="single"/>
+        </w:rPr>
+      </w:pPr>
+      <w:bookmarkStart w:id="4" w:name="_Toc456963399"/>
+      <w:r>
+        <w:lastRenderedPageBreak/>
+        <w:t>Vista</w:t>
+      </w:r>
+      <w:bookmarkEnd w:id="4"/>
+    </w:p>
+    <w:p>
+      <w:pPr>
+        <w:jc w:val="both"/>
+      </w:pPr>
+    </w:p>
+    <w:p>
+      <w:pPr>
+        <w:jc w:val="both"/>
+      </w:pPr>
+      <w:r>
+        <w:t xml:space="preserve">La vista creada para </w:t>
+      </w:r>
+      <w:r>
+        <w:t>relacionar los nodos del edusitio s</w:t>
+      </w:r>
+      <w:r>
+        <w:t xml:space="preserve">e denomina </w:t>
+      </w:r>
+      <w:r>
+        <w:t>Contenidos Inclusivos</w:t>
+      </w:r>
+      <w:r>
+        <w:t xml:space="preserve">. En esta se ha configurado </w:t>
+      </w:r>
+      <w:r>
+        <w:t>todos los paneles de contenido utilizados para visualizar el contenido del edusitio</w:t>
+      </w:r>
+      <w:r>
+        <w:t>.</w:t>
+      </w:r>
+    </w:p>
+    <w:p>
+      <w:pPr>
+        <w:jc w:val="both"/>
+      </w:pPr>
+      <w:r>
+        <w:t xml:space="preserve">En el panel </w:t>
+      </w:r>
+      <w:r>
+        <w:t>“Banner” se configuraron los filtros y campos necesarios para mostrar el banner del edusitio</w:t>
+      </w:r>
+      <w:r>
+        <w:t>.</w:t>
+      </w:r>
+    </w:p>
+    <w:p>
+      <w:pPr>
+        <w:jc w:val="center"/>
+      </w:pPr>
+      <w:r>
+        <w:rPr>
+          <w:noProof/>
+          <w:lang w:eastAsia="es-CO"/>
+        </w:rPr>
+        <w:drawing>
+          <wp:inline distT="0" distB="0" distL="0" distR="0" wp14:anchorId="4B0372B0" wp14:editId="4BA28610">
+            <wp:extent cx="4428860" cy="2971800"/>
             <wp:effectExtent l="0" t="0" r="0" b="0"/>
             <wp:docPr id="1" name="Imagen 1"/>
             <wp:cNvGraphicFramePr>
@@ -714,14 +1040,14 @@
                     <pic:cNvPicPr/>
                   </pic:nvPicPr>
                   <pic:blipFill rotWithShape="1">
-                    <a:blip r:embed="rId10"/>
-                    <a:srcRect t="1" b="2932"/>
+                    <a:blip r:embed="rId11"/>
+                    <a:srcRect b="498"/>
                     <a:stretch/>
                   </pic:blipFill>
                   <pic:spPr bwMode="auto">
                     <a:xfrm>
                       <a:off x="0" y="0"/>
-                      <a:ext cx="4493672" cy="3865410"/>
+                      <a:ext cx="4482951" cy="3008095"/>
                     </a:xfrm>
                     <a:prstGeom prst="rect">
                       <a:avLst/>
@@ -744,192 +1070,39 @@
     </w:p>
     <w:p>
       <w:pPr>
-        <w:pStyle w:val="Ttulo1"/>
-      </w:pPr>
-      <w:bookmarkStart w:id="1" w:name="_Toc456963397"/>
-      <w:r>
-        <w:lastRenderedPageBreak/>
-        <w:t>Tipo de contenido</w:t>
-      </w:r>
-      <w:bookmarkEnd w:id="1"/>
-    </w:p>
-    <w:p/>
-    <w:p>
-      <w:pPr>
         <w:jc w:val="both"/>
+      </w:pPr>
+      <w:r>
+        <w:t xml:space="preserve">El panel “Home” </w:t>
+      </w:r>
+      <w:r>
+        <w:t>está</w:t>
+      </w:r>
+      <w:r>
+        <w:t xml:space="preserve"> configurado para mostrar la información de la página principal del edusitio</w:t>
+      </w:r>
+      <w:r>
+        <w:t>.</w:t>
+      </w:r>
+    </w:p>
+    <w:p>
+      <w:pPr>
+        <w:jc w:val="center"/>
         <w:rPr>
-          <w:u w:val="single"/>
+          <w:noProof/>
+          <w:lang w:eastAsia="es-CO"/>
         </w:rPr>
       </w:pPr>
-      <w:r>
-        <w:t>El tipo de contenido implementado para la solución se llama Contenidos LO. Este contenido contiene los siguientes campos:</w:t>
-      </w:r>
-    </w:p>
-    <w:p>
       <w:r>
         <w:rPr>
           <w:noProof/>
           <w:lang w:eastAsia="es-CO"/>
         </w:rPr>
         <w:drawing>
-          <wp:inline distT="0" distB="0" distL="0" distR="0">
-            <wp:extent cx="5600700" cy="2047875"/>
-            <wp:effectExtent l="0" t="0" r="0" b="9525"/>
-            <wp:docPr id="21" name="Imagen 21"/>
-            <wp:cNvGraphicFramePr>
-              <a:graphicFrameLocks xmlns:a="http://schemas.openxmlformats.org/drawingml/2006/main" noChangeAspect="1"/>
-            </wp:cNvGraphicFramePr>
-            <a:graphic xmlns:a="http://schemas.openxmlformats.org/drawingml/2006/main">
-              <a:graphicData uri="http://schemas.openxmlformats.org/drawingml/2006/picture">
-                <pic:pic xmlns:pic="http://schemas.openxmlformats.org/drawingml/2006/picture">
-                  <pic:nvPicPr>
-                    <pic:cNvPr id="0" name="Picture 2"/>
-                    <pic:cNvPicPr>
-                      <a:picLocks noChangeAspect="1" noChangeArrowheads="1"/>
-                    </pic:cNvPicPr>
-                  </pic:nvPicPr>
-                  <pic:blipFill>
-                    <a:blip r:embed="rId11">
-                      <a:extLst>
-                        <a:ext uri="{28A0092B-C50C-407E-A947-70E740481C1C}">
-                          <a14:useLocalDpi xmlns:a14="http://schemas.microsoft.com/office/drawing/2010/main" val="0"/>
-                        </a:ext>
-                      </a:extLst>
-                    </a:blip>
-                    <a:srcRect/>
-                    <a:stretch>
-                      <a:fillRect/>
-                    </a:stretch>
-                  </pic:blipFill>
-                  <pic:spPr bwMode="auto">
-                    <a:xfrm>
-                      <a:off x="0" y="0"/>
-                      <a:ext cx="5600700" cy="2047875"/>
-                    </a:xfrm>
-                    <a:prstGeom prst="rect">
-                      <a:avLst/>
-                    </a:prstGeom>
-                    <a:noFill/>
-                    <a:ln>
-                      <a:noFill/>
-                    </a:ln>
-                  </pic:spPr>
-                </pic:pic>
-              </a:graphicData>
-            </a:graphic>
-          </wp:inline>
-        </w:drawing>
-      </w:r>
-    </w:p>
-    <w:p>
-      <w:pPr>
-        <w:jc w:val="both"/>
-      </w:pPr>
-      <w:r>
-        <w:t>Cada campo fue configurado para que pudiera guardar por nodos y d</w:t>
-      </w:r>
-      <w:r>
-        <w:t>e forma correcta los valores de cada</w:t>
-      </w:r>
-      <w:r>
-        <w:t xml:space="preserve"> objeto de aprendizaje, cada campo es obligatorio</w:t>
-      </w:r>
-      <w:r>
-        <w:t xml:space="preserve"> (excepto DBA)</w:t>
-      </w:r>
-      <w:r>
-        <w:t xml:space="preserve"> y debe llenarse correctamente </w:t>
-      </w:r>
-      <w:r>
-        <w:t>para</w:t>
-      </w:r>
-      <w:r>
-        <w:t xml:space="preserve"> que funcione el link automático</w:t>
-      </w:r>
-      <w:r>
-        <w:t>.</w:t>
-      </w:r>
-    </w:p>
-    <w:p>
-      <w:pPr>
-        <w:rPr>
-          <w:u w:val="single"/>
-        </w:rPr>
-      </w:pPr>
-    </w:p>
-    <w:p>
-      <w:pPr>
-        <w:pStyle w:val="Ttulo1"/>
-      </w:pPr>
-      <w:bookmarkStart w:id="2" w:name="_Toc456963398"/>
-      <w:r>
-        <w:t>Recomendaciones para llenar el contenido</w:t>
-      </w:r>
-      <w:r>
-        <w:t xml:space="preserve"> en los nodos</w:t>
-      </w:r>
-      <w:bookmarkEnd w:id="2"/>
-    </w:p>
-    <w:p>
-      <w:pPr>
-        <w:jc w:val="both"/>
-      </w:pPr>
-    </w:p>
-    <w:p>
-      <w:pPr>
-        <w:jc w:val="both"/>
-        <w:rPr>
-          <w:u w:val="single"/>
-        </w:rPr>
-      </w:pPr>
-      <w:r>
-        <w:t xml:space="preserve">El </w:t>
-      </w:r>
-      <w:r>
-        <w:t>título</w:t>
-      </w:r>
-      <w:r>
-        <w:t xml:space="preserve">, </w:t>
-      </w:r>
-      <w:r>
-        <w:t xml:space="preserve">DBA (Derechos básicos de </w:t>
-      </w:r>
-      <w:r>
-        <w:t>Aprendizaje</w:t>
-      </w:r>
-      <w:r>
-        <w:t xml:space="preserve">) </w:t>
-      </w:r>
-      <w:r>
-        <w:t xml:space="preserve">y nivel </w:t>
-      </w:r>
-      <w:r>
-        <w:t>debe</w:t>
-      </w:r>
-      <w:r>
-        <w:t>n</w:t>
-      </w:r>
-      <w:r>
-        <w:t xml:space="preserve"> ser acorde al contenido</w:t>
-      </w:r>
-      <w:r>
-        <w:t>.</w:t>
-      </w:r>
-    </w:p>
-    <w:p>
-      <w:pPr>
-        <w:jc w:val="center"/>
-      </w:pPr>
-      <w:r>
-        <w:rPr>
-          <w:noProof/>
-          <w:lang w:eastAsia="es-CO"/>
-        </w:rPr>
-        <w:drawing>
-          <wp:inline distT="0" distB="0" distL="0" distR="0" wp14:anchorId="10019288" wp14:editId="076FD2EF">
-            <wp:extent cx="4978408" cy="577850"/>
-            <wp:effectExtent l="0" t="0" r="0" b="0"/>
-            <wp:docPr id="8" name="Imagen 8"/>
+          <wp:inline distT="0" distB="0" distL="0" distR="0" wp14:anchorId="0164EF58" wp14:editId="35F6B384">
+            <wp:extent cx="4448144" cy="2962910"/>
+            <wp:effectExtent l="0" t="0" r="0" b="8890"/>
+            <wp:docPr id="23" name="Imagen 23"/>
             <wp:cNvGraphicFramePr>
               <a:graphicFrameLocks xmlns:a="http://schemas.openxmlformats.org/drawingml/2006/main" noChangeAspect="1"/>
             </wp:cNvGraphicFramePr>
@@ -949,7 +1122,7 @@
                   <pic:spPr>
                     <a:xfrm>
                       <a:off x="0" y="0"/>
-                      <a:ext cx="5043044" cy="585352"/>
+                      <a:ext cx="4473267" cy="2979645"/>
                     </a:xfrm>
                     <a:prstGeom prst="rect">
                       <a:avLst/>
@@ -964,7 +1137,11 @@
     </w:p>
     <w:p>
       <w:pPr>
-        <w:jc w:val="center"/>
+        <w:jc w:val="both"/>
+        <w:rPr>
+          <w:noProof/>
+          <w:lang w:eastAsia="es-CO"/>
+        </w:rPr>
       </w:pPr>
       <w:r>
         <w:rPr>
@@ -972,11 +1149,69 @@
           <w:lang w:eastAsia="es-CO"/>
         </w:rPr>
         <w:lastRenderedPageBreak/>
+        <w:t>El panel “Home Slider” se muestra como una presentación d</w:t>
+      </w:r>
+      <w:r>
+        <w:rPr>
+          <w:noProof/>
+          <w:lang w:eastAsia="es-CO"/>
+        </w:rPr>
+        <w:t>e diapositivas de las imáge</w:t>
+      </w:r>
+      <w:r>
+        <w:rPr>
+          <w:noProof/>
+          <w:lang w:eastAsia="es-CO"/>
+        </w:rPr>
+        <w:t>nes contenidas en las noticias del edusitio</w:t>
+      </w:r>
+      <w:r>
+        <w:rPr>
+          <w:noProof/>
+          <w:lang w:eastAsia="es-CO"/>
+        </w:rPr>
+        <w:t>, estas van a ap</w:t>
+      </w:r>
+      <w:r>
+        <w:rPr>
+          <w:noProof/>
+          <w:lang w:eastAsia="es-CO"/>
+        </w:rPr>
+        <w:t>a</w:t>
+      </w:r>
+      <w:r>
+        <w:rPr>
+          <w:noProof/>
+          <w:lang w:eastAsia="es-CO"/>
+        </w:rPr>
+        <w:t>recer el la página principal</w:t>
+      </w:r>
+      <w:r>
+        <w:rPr>
+          <w:noProof/>
+          <w:lang w:eastAsia="es-CO"/>
+        </w:rPr>
+        <w:t>.</w:t>
+      </w:r>
+    </w:p>
+    <w:p>
+      <w:pPr>
+        <w:jc w:val="center"/>
+        <w:rPr>
+          <w:noProof/>
+          <w:lang w:eastAsia="es-CO"/>
+        </w:rPr>
+      </w:pPr>
+      <w:r>
+        <w:rPr>
+          <w:noProof/>
+          <w:lang w:eastAsia="es-CO"/>
+        </w:rPr>
         <w:drawing>
-          <wp:inline distT="0" distB="0" distL="0" distR="0" wp14:anchorId="410B7376" wp14:editId="74EA5233">
-            <wp:extent cx="4340775" cy="2238375"/>
-            <wp:effectExtent l="0" t="0" r="3175" b="0"/>
-            <wp:docPr id="14" name="Imagen 14"/>
+          <wp:inline distT="0" distB="0" distL="0" distR="0" wp14:anchorId="68163659" wp14:editId="6F73CCA2">
+            <wp:extent cx="4935002" cy="3276600"/>
+            <wp:effectExtent l="0" t="0" r="0" b="0"/>
+            <wp:docPr id="24" name="Imagen 24"/>
             <wp:cNvGraphicFramePr>
               <a:graphicFrameLocks xmlns:a="http://schemas.openxmlformats.org/drawingml/2006/main" noChangeAspect="1"/>
             </wp:cNvGraphicFramePr>
@@ -996,7 +1231,7 @@
                   <pic:spPr>
                     <a:xfrm>
                       <a:off x="0" y="0"/>
-                      <a:ext cx="4391348" cy="2264454"/>
+                      <a:ext cx="4949022" cy="3285909"/>
                     </a:xfrm>
                     <a:prstGeom prst="rect">
                       <a:avLst/>
@@ -1011,9 +1246,33 @@
     </w:p>
     <w:p>
       <w:pPr>
+        <w:jc w:val="both"/>
+        <w:rPr>
+          <w:noProof/>
+          <w:lang w:eastAsia="es-CO"/>
+        </w:rPr>
+      </w:pPr>
+      <w:r>
+        <w:rPr>
+          <w:noProof/>
+          <w:lang w:eastAsia="es-CO"/>
+        </w:rPr>
+        <w:t xml:space="preserve">El panel “Contenido” muestra </w:t>
+      </w:r>
+      <w:r>
+        <w:rPr>
+          <w:noProof/>
+          <w:lang w:eastAsia="es-CO"/>
+        </w:rPr>
+        <w:t>el contenido de la página, más precisamente el de los nodos que fueron etiquetados como secciones en su taxonomía.</w:t>
+      </w:r>
+    </w:p>
+    <w:p>
+      <w:pPr>
         <w:jc w:val="center"/>
         <w:rPr>
-          <w:u w:val="single"/>
+          <w:noProof/>
+          <w:lang w:eastAsia="es-CO"/>
         </w:rPr>
       </w:pPr>
       <w:r>
@@ -1022,10 +1281,10 @@
           <w:lang w:eastAsia="es-CO"/>
         </w:rPr>
         <w:drawing>
-          <wp:inline distT="0" distB="0" distL="0" distR="0" wp14:anchorId="0880EC9D" wp14:editId="48F8BEA3">
-            <wp:extent cx="1855631" cy="1000125"/>
-            <wp:effectExtent l="0" t="0" r="0" b="0"/>
-            <wp:docPr id="40" name="Imagen 40"/>
+          <wp:inline distT="0" distB="0" distL="0" distR="0" wp14:anchorId="227D90B4" wp14:editId="257EEF63">
+            <wp:extent cx="4991304" cy="3466465"/>
+            <wp:effectExtent l="0" t="0" r="0" b="635"/>
+            <wp:docPr id="27" name="Imagen 27"/>
             <wp:cNvGraphicFramePr>
               <a:graphicFrameLocks xmlns:a="http://schemas.openxmlformats.org/drawingml/2006/main" noChangeAspect="1"/>
             </wp:cNvGraphicFramePr>
@@ -1036,27 +1295,20 @@
                     <pic:cNvPr id="1" name=""/>
                     <pic:cNvPicPr/>
                   </pic:nvPicPr>
-                  <pic:blipFill rotWithShape="1">
+                  <pic:blipFill>
                     <a:blip r:embed="rId14"/>
-                    <a:srcRect b="2313"/>
-                    <a:stretch/>
+                    <a:stretch>
+                      <a:fillRect/>
+                    </a:stretch>
                   </pic:blipFill>
-                  <pic:spPr bwMode="auto">
+                  <pic:spPr>
                     <a:xfrm>
                       <a:off x="0" y="0"/>
-                      <a:ext cx="1859594" cy="1002261"/>
+                      <a:ext cx="5000660" cy="3472963"/>
                     </a:xfrm>
                     <a:prstGeom prst="rect">
                       <a:avLst/>
                     </a:prstGeom>
-                    <a:ln>
-                      <a:noFill/>
-                    </a:ln>
-                    <a:extLst>
-                      <a:ext uri="{53640926-AAD7-44D8-BBD7-CCE9431645EC}">
-                        <a14:shadowObscured xmlns:a14="http://schemas.microsoft.com/office/drawing/2010/main"/>
-                      </a:ext>
-                    </a:extLst>
                   </pic:spPr>
                 </pic:pic>
               </a:graphicData>
@@ -1067,19 +1319,88 @@
     </w:p>
     <w:p>
       <w:pPr>
+        <w:pStyle w:val="Ttulo1"/>
+      </w:pPr>
+      <w:bookmarkStart w:id="5" w:name="_Toc456963400"/>
+      <w:r>
+        <w:lastRenderedPageBreak/>
+        <w:t>P</w:t>
+      </w:r>
+      <w:r>
+        <w:t>á</w:t>
+      </w:r>
+      <w:r>
+        <w:t>gina</w:t>
+      </w:r>
+      <w:bookmarkEnd w:id="5"/>
+    </w:p>
+    <w:p>
+      <w:pPr>
         <w:jc w:val="both"/>
       </w:pPr>
-      <w:r>
-        <w:t xml:space="preserve">Es necesario cargar una imagen representativa que se va a mostrar al ser encontrado </w:t>
-      </w:r>
-      <w:r>
-        <w:t xml:space="preserve">en el buscador principal, en la página principal de Contenidos LO </w:t>
-      </w:r>
-      <w:r>
-        <w:t>y al desplegar la información</w:t>
-      </w:r>
-      <w:r>
-        <w:t xml:space="preserve"> dentro de esta página.</w:t>
+    </w:p>
+    <w:p>
+      <w:pPr>
+        <w:jc w:val="both"/>
+      </w:pPr>
+      <w:r>
+        <w:t>La página</w:t>
+      </w:r>
+      <w:r>
+        <w:t xml:space="preserve"> creada para agrupar</w:t>
+      </w:r>
+      <w:r>
+        <w:t xml:space="preserve"> los paneles de contenido de las vistas</w:t>
+      </w:r>
+      <w:r>
+        <w:t xml:space="preserve"> cread</w:t>
+      </w:r>
+      <w:r>
+        <w:t>a</w:t>
+      </w:r>
+      <w:bookmarkStart w:id="6" w:name="_GoBack"/>
+      <w:bookmarkEnd w:id="6"/>
+      <w:r>
+        <w:t xml:space="preserve">s anteriormente, </w:t>
+      </w:r>
+      <w:r>
+        <w:t>contenido personalizado</w:t>
+      </w:r>
+      <w:r>
+        <w:t>,</w:t>
+      </w:r>
+      <w:r>
+        <w:t xml:space="preserve"> scripts </w:t>
+      </w:r>
+      <w:r>
+        <w:t xml:space="preserve">y estilos </w:t>
+      </w:r>
+      <w:r>
+        <w:t xml:space="preserve">referenciados </w:t>
+      </w:r>
+      <w:r>
+        <w:t xml:space="preserve">se denomina Contenidos </w:t>
+      </w:r>
+      <w:r>
+        <w:t>Inclusivos</w:t>
+      </w:r>
+      <w:r>
+        <w:t xml:space="preserve">. </w:t>
+      </w:r>
+      <w:r>
+        <w:t>En esta se configuraron también reglas de visibilidad para cada uno de sus ítems</w:t>
+      </w:r>
+      <w:r>
+        <w:t xml:space="preserve"> si </w:t>
+      </w:r>
+      <w:r>
+        <w:t>esto</w:t>
+      </w:r>
+      <w:r>
+        <w:t>s</w:t>
+      </w:r>
+      <w:r>
+        <w:t xml:space="preserve"> lo requerían.</w:t>
       </w:r>
     </w:p>
     <w:p>
@@ -1092,10 +1413,10 @@
           <w:lang w:eastAsia="es-CO"/>
         </w:rPr>
         <w:drawing>
-          <wp:inline distT="0" distB="0" distL="0" distR="0" wp14:anchorId="598DDFA2" wp14:editId="7A8338DF">
-            <wp:extent cx="5081048" cy="1066800"/>
-            <wp:effectExtent l="0" t="0" r="5715" b="0"/>
-            <wp:docPr id="3" name="Imagen 3"/>
+          <wp:inline distT="0" distB="0" distL="0" distR="0" wp14:anchorId="106B6CB7" wp14:editId="348897E7">
+            <wp:extent cx="5400907" cy="5358130"/>
+            <wp:effectExtent l="0" t="0" r="9525" b="0"/>
+            <wp:docPr id="28" name="Imagen 28"/>
             <wp:cNvGraphicFramePr>
               <a:graphicFrameLocks xmlns:a="http://schemas.openxmlformats.org/drawingml/2006/main" noChangeAspect="1"/>
             </wp:cNvGraphicFramePr>
@@ -1115,7 +1436,7 @@
                   <pic:spPr>
                     <a:xfrm>
                       <a:off x="0" y="0"/>
-                      <a:ext cx="5091587" cy="1069013"/>
+                      <a:ext cx="5404085" cy="5361283"/>
                     </a:xfrm>
                     <a:prstGeom prst="rect">
                       <a:avLst/>
@@ -1133,26 +1454,57 @@
         <w:jc w:val="both"/>
       </w:pPr>
       <w:r>
-        <w:t>Para que funcione el link automático se hace indispensable que el código, la asignatura y el grado se llenen de manera correcta, ya que estos campos componen la sintaxis del enlace. La asignatura y el grado están ligados directamente a las taxonomías creadas.</w:t>
+        <w:t xml:space="preserve">La página </w:t>
+      </w:r>
+      <w:r>
+        <w:t xml:space="preserve">principal </w:t>
+      </w:r>
+      <w:r>
+        <w:t xml:space="preserve">se encuentra disponible en </w:t>
+      </w:r>
+      <w:hyperlink r:id="rId16" w:history="1">
+        <w:r>
+          <w:rPr>
+            <w:rStyle w:val="Hipervnculo"/>
+            <w:i/>
+          </w:rPr>
+          <w:t>http://aprende.colombiaaprende.edu.co/es/contenidosinclusivos</w:t>
+        </w:r>
+      </w:hyperlink>
+      <w:r>
+        <w:rPr>
+          <w:i/>
+        </w:rPr>
+        <w:t xml:space="preserve">, </w:t>
+      </w:r>
+      <w:r>
+        <w:t xml:space="preserve">la página se compone </w:t>
+      </w:r>
+      <w:r>
+        <w:t xml:space="preserve">de un banner, un slider de imágenes, un menú, una barra lateral derecha y una vista izquierda en la cual se mostraran los contenidos según </w:t>
+      </w:r>
+      <w:r>
+        <w:t>el enlace seleccionado</w:t>
+      </w:r>
+      <w:r>
+        <w:t>.</w:t>
       </w:r>
     </w:p>
     <w:p>
       <w:pPr>
         <w:jc w:val="center"/>
-        <w:rPr>
-          <w:u w:val="single"/>
-        </w:rPr>
       </w:pPr>
       <w:r>
         <w:rPr>
           <w:noProof/>
           <w:lang w:eastAsia="es-CO"/>
         </w:rPr>
+        <w:lastRenderedPageBreak/>
         <w:drawing>
-          <wp:inline distT="0" distB="0" distL="0" distR="0" wp14:anchorId="34BECD14" wp14:editId="16CE4A8A">
-            <wp:extent cx="4305300" cy="673393"/>
+          <wp:inline distT="0" distB="0" distL="0" distR="0" wp14:anchorId="5B91DDEE" wp14:editId="5026CB5B">
+            <wp:extent cx="4975897" cy="3714750"/>
             <wp:effectExtent l="0" t="0" r="0" b="0"/>
-            <wp:docPr id="69" name="Imagen 69"/>
+            <wp:docPr id="29" name="Imagen 29"/>
             <wp:cNvGraphicFramePr>
               <a:graphicFrameLocks xmlns:a="http://schemas.openxmlformats.org/drawingml/2006/main" noChangeAspect="1"/>
             </wp:cNvGraphicFramePr>
@@ -1164,7 +1516,7 @@
                     <pic:cNvPicPr/>
                   </pic:nvPicPr>
                   <pic:blipFill>
-                    <a:blip r:embed="rId16"/>
+                    <a:blip r:embed="rId17"/>
                     <a:stretch>
                       <a:fillRect/>
                     </a:stretch>
@@ -1172,7 +1524,7 @@
                   <pic:spPr>
                     <a:xfrm>
                       <a:off x="0" y="0"/>
-                      <a:ext cx="4731167" cy="740003"/>
+                      <a:ext cx="4995976" cy="3729740"/>
                     </a:xfrm>
                     <a:prstGeom prst="rect">
                       <a:avLst/>
@@ -1185,177 +1537,6 @@
         </w:drawing>
       </w:r>
     </w:p>
-    <w:tbl>
-      <w:tblPr>
-        <w:tblStyle w:val="Tablaconcuadrcula"/>
-        <w:tblW w:w="5000" w:type="pct"/>
-        <w:jc w:val="center"/>
-        <w:tblBorders>
-          <w:top w:val="none" w:sz="0" w:space="0" w:color="auto"/>
-          <w:left w:val="none" w:sz="0" w:space="0" w:color="auto"/>
-          <w:bottom w:val="none" w:sz="0" w:space="0" w:color="auto"/>
-          <w:right w:val="none" w:sz="0" w:space="0" w:color="auto"/>
-          <w:insideH w:val="none" w:sz="0" w:space="0" w:color="auto"/>
-          <w:insideV w:val="none" w:sz="0" w:space="0" w:color="auto"/>
-        </w:tblBorders>
-        <w:tblLook w:val="04A0" w:firstRow="1" w:lastRow="0" w:firstColumn="1" w:lastColumn="0" w:noHBand="0" w:noVBand="1"/>
-      </w:tblPr>
-      <w:tblGrid>
-        <w:gridCol w:w="4419"/>
-        <w:gridCol w:w="4419"/>
-      </w:tblGrid>
-      <w:tr>
-        <w:trPr>
-          <w:jc w:val="center"/>
-        </w:trPr>
-        <w:tc>
-          <w:tcPr>
-            <w:tcW w:w="2500" w:type="pct"/>
-          </w:tcPr>
-          <w:p>
-            <w:pPr>
-              <w:jc w:val="center"/>
-            </w:pPr>
-            <w:r>
-              <w:rPr>
-                <w:noProof/>
-                <w:lang w:eastAsia="es-CO"/>
-              </w:rPr>
-              <w:lastRenderedPageBreak/>
-              <w:drawing>
-                <wp:inline distT="0" distB="0" distL="0" distR="0" wp14:anchorId="4438B23B" wp14:editId="4E1A6743">
-                  <wp:extent cx="1200150" cy="2219325"/>
-                  <wp:effectExtent l="0" t="0" r="0" b="9525"/>
-                  <wp:docPr id="66" name="Imagen 66"/>
-                  <wp:cNvGraphicFramePr>
-                    <a:graphicFrameLocks xmlns:a="http://schemas.openxmlformats.org/drawingml/2006/main" noChangeAspect="1"/>
-                  </wp:cNvGraphicFramePr>
-                  <a:graphic xmlns:a="http://schemas.openxmlformats.org/drawingml/2006/main">
-                    <a:graphicData uri="http://schemas.openxmlformats.org/drawingml/2006/picture">
-                      <pic:pic xmlns:pic="http://schemas.openxmlformats.org/drawingml/2006/picture">
-                        <pic:nvPicPr>
-                          <pic:cNvPr id="1" name=""/>
-                          <pic:cNvPicPr/>
-                        </pic:nvPicPr>
-                        <pic:blipFill>
-                          <a:blip r:embed="rId17"/>
-                          <a:stretch>
-                            <a:fillRect/>
-                          </a:stretch>
-                        </pic:blipFill>
-                        <pic:spPr>
-                          <a:xfrm>
-                            <a:off x="0" y="0"/>
-                            <a:ext cx="1200150" cy="2219325"/>
-                          </a:xfrm>
-                          <a:prstGeom prst="rect">
-                            <a:avLst/>
-                          </a:prstGeom>
-                        </pic:spPr>
-                      </pic:pic>
-                    </a:graphicData>
-                  </a:graphic>
-                </wp:inline>
-              </w:drawing>
-            </w:r>
-          </w:p>
-        </w:tc>
-        <w:tc>
-          <w:tcPr>
-            <w:tcW w:w="2500" w:type="pct"/>
-          </w:tcPr>
-          <w:p>
-            <w:pPr>
-              <w:jc w:val="center"/>
-            </w:pPr>
-            <w:r>
-              <w:rPr>
-                <w:noProof/>
-                <w:lang w:eastAsia="es-CO"/>
-              </w:rPr>
-              <w:drawing>
-                <wp:inline distT="0" distB="0" distL="0" distR="0" wp14:anchorId="0B9C6200" wp14:editId="096852F3">
-                  <wp:extent cx="1336496" cy="1190625"/>
-                  <wp:effectExtent l="0" t="0" r="0" b="0"/>
-                  <wp:docPr id="65" name="Imagen 65"/>
-                  <wp:cNvGraphicFramePr>
-                    <a:graphicFrameLocks xmlns:a="http://schemas.openxmlformats.org/drawingml/2006/main" noChangeAspect="1"/>
-                  </wp:cNvGraphicFramePr>
-                  <a:graphic xmlns:a="http://schemas.openxmlformats.org/drawingml/2006/main">
-                    <a:graphicData uri="http://schemas.openxmlformats.org/drawingml/2006/picture">
-                      <pic:pic xmlns:pic="http://schemas.openxmlformats.org/drawingml/2006/picture">
-                        <pic:nvPicPr>
-                          <pic:cNvPr id="1" name=""/>
-                          <pic:cNvPicPr/>
-                        </pic:nvPicPr>
-                        <pic:blipFill rotWithShape="1">
-                          <a:blip r:embed="rId18"/>
-                          <a:srcRect b="1307"/>
-                          <a:stretch/>
-                        </pic:blipFill>
-                        <pic:spPr bwMode="auto">
-                          <a:xfrm>
-                            <a:off x="0" y="0"/>
-                            <a:ext cx="1341683" cy="1195246"/>
-                          </a:xfrm>
-                          <a:prstGeom prst="rect">
-                            <a:avLst/>
-                          </a:prstGeom>
-                          <a:ln>
-                            <a:noFill/>
-                          </a:ln>
-                          <a:extLst>
-                            <a:ext uri="{53640926-AAD7-44D8-BBD7-CCE9431645EC}">
-                              <a14:shadowObscured xmlns:a14="http://schemas.microsoft.com/office/drawing/2010/main"/>
-                            </a:ext>
-                          </a:extLst>
-                        </pic:spPr>
-                      </pic:pic>
-                    </a:graphicData>
-                  </a:graphic>
-                </wp:inline>
-              </w:drawing>
-            </w:r>
-          </w:p>
-        </w:tc>
-      </w:tr>
-    </w:tbl>
-    <w:p>
-      <w:pPr>
-        <w:jc w:val="both"/>
-      </w:pPr>
-    </w:p>
-    <w:p>
-      <w:pPr>
-        <w:jc w:val="both"/>
-        <w:rPr>
-          <w:noProof/>
-          <w:lang w:eastAsia="es-CO"/>
-        </w:rPr>
-      </w:pPr>
-      <w:r>
-        <w:rPr>
-          <w:noProof/>
-          <w:lang w:eastAsia="es-CO"/>
-        </w:rPr>
-        <w:t>En el campo Enlace se van a generar dos botones, uno para dirigirnos a la pagina principal de los contenidos LO y otro para abrir el contenido LO por medio del enlace generado por los campos ingresados. Se hace necesario poner formato de texto “PHP code” y la ruta que enlaza a un script que genera esos botones.</w:t>
-      </w:r>
-    </w:p>
-    <w:p>
-      <w:pPr>
-        <w:jc w:val="center"/>
-        <w:rPr>
-          <w:u w:val="single"/>
-        </w:rPr>
-      </w:pPr>
-      <w:r>
-        <w:rPr>
-          <w:i/>
-          <w:sz w:val="20"/>
-        </w:rPr>
-        <w:t>&lt;?php echo file_get_contents("https://dl.dropboxusercontent.com/u/575652037/edu-pilotocpa/php/automaticLink.php"); ?&gt;</w:t>
-      </w:r>
-    </w:p>
     <w:p>
       <w:pPr>
         <w:jc w:val="center"/>
@@ -1366,744 +1547,9 @@
           <w:lang w:eastAsia="es-CO"/>
         </w:rPr>
         <w:drawing>
-          <wp:inline distT="0" distB="0" distL="0" distR="0" wp14:anchorId="73679E2D" wp14:editId="5CCDFA94">
-            <wp:extent cx="3886200" cy="1847850"/>
-            <wp:effectExtent l="0" t="0" r="0" b="0"/>
-            <wp:docPr id="67" name="Imagen 67"/>
-            <wp:cNvGraphicFramePr>
-              <a:graphicFrameLocks xmlns:a="http://schemas.openxmlformats.org/drawingml/2006/main" noChangeAspect="1"/>
-            </wp:cNvGraphicFramePr>
-            <a:graphic xmlns:a="http://schemas.openxmlformats.org/drawingml/2006/main">
-              <a:graphicData uri="http://schemas.openxmlformats.org/drawingml/2006/picture">
-                <pic:pic xmlns:pic="http://schemas.openxmlformats.org/drawingml/2006/picture">
-                  <pic:nvPicPr>
-                    <pic:cNvPr id="1" name=""/>
-                    <pic:cNvPicPr/>
-                  </pic:nvPicPr>
-                  <pic:blipFill>
-                    <a:blip r:embed="rId19"/>
-                    <a:stretch>
-                      <a:fillRect/>
-                    </a:stretch>
-                  </pic:blipFill>
-                  <pic:spPr>
-                    <a:xfrm>
-                      <a:off x="0" y="0"/>
-                      <a:ext cx="3886200" cy="1847850"/>
-                    </a:xfrm>
-                    <a:prstGeom prst="rect">
-                      <a:avLst/>
-                    </a:prstGeom>
-                  </pic:spPr>
-                </pic:pic>
-              </a:graphicData>
-            </a:graphic>
-          </wp:inline>
-        </w:drawing>
-      </w:r>
-    </w:p>
-    <w:p>
-      <w:pPr>
-        <w:jc w:val="both"/>
-      </w:pPr>
-      <w:r>
-        <w:t>Al guardar el contenido, nos va a aparecer una ventana con los datos ingresados y dos botones.</w:t>
-      </w:r>
-    </w:p>
-    <w:p>
-      <w:pPr>
-        <w:jc w:val="center"/>
-      </w:pPr>
-      <w:r>
-        <w:rPr>
-          <w:noProof/>
-          <w:lang w:eastAsia="es-CO"/>
-        </w:rPr>
-        <w:lastRenderedPageBreak/>
-        <w:drawing>
-          <wp:inline distT="0" distB="0" distL="0" distR="0" wp14:anchorId="6EC088A1" wp14:editId="195F9F69">
-            <wp:extent cx="5028050" cy="3476625"/>
-            <wp:effectExtent l="0" t="0" r="1270" b="0"/>
-            <wp:docPr id="16" name="Imagen 16"/>
-            <wp:cNvGraphicFramePr>
-              <a:graphicFrameLocks xmlns:a="http://schemas.openxmlformats.org/drawingml/2006/main" noChangeAspect="1"/>
-            </wp:cNvGraphicFramePr>
-            <a:graphic xmlns:a="http://schemas.openxmlformats.org/drawingml/2006/main">
-              <a:graphicData uri="http://schemas.openxmlformats.org/drawingml/2006/picture">
-                <pic:pic xmlns:pic="http://schemas.openxmlformats.org/drawingml/2006/picture">
-                  <pic:nvPicPr>
-                    <pic:cNvPr id="1" name=""/>
-                    <pic:cNvPicPr/>
-                  </pic:nvPicPr>
-                  <pic:blipFill>
-                    <a:blip r:embed="rId20"/>
-                    <a:stretch>
-                      <a:fillRect/>
-                    </a:stretch>
-                  </pic:blipFill>
-                  <pic:spPr>
-                    <a:xfrm>
-                      <a:off x="0" y="0"/>
-                      <a:ext cx="5033092" cy="3480111"/>
-                    </a:xfrm>
-                    <a:prstGeom prst="rect">
-                      <a:avLst/>
-                    </a:prstGeom>
-                  </pic:spPr>
-                </pic:pic>
-              </a:graphicData>
-            </a:graphic>
-          </wp:inline>
-        </w:drawing>
-      </w:r>
-    </w:p>
-    <w:p/>
-    <w:p>
-      <w:r>
-        <w:t>El botón “</w:t>
-      </w:r>
-      <w:r>
-        <w:t>Volver a buscar contenidos</w:t>
-      </w:r>
-      <w:r>
-        <w:t>” nos va a dirigir a la ventana principal de los contenidos LO.</w:t>
-      </w:r>
-    </w:p>
-    <w:p>
-      <w:pPr>
-        <w:jc w:val="center"/>
-      </w:pPr>
-      <w:r>
-        <w:rPr>
-          <w:noProof/>
-          <w:lang w:eastAsia="es-CO"/>
-        </w:rPr>
-        <w:drawing>
-          <wp:inline distT="0" distB="0" distL="0" distR="0" wp14:anchorId="23B13254" wp14:editId="4E3EE100">
-            <wp:extent cx="5057775" cy="3469708"/>
-            <wp:effectExtent l="0" t="0" r="0" b="0"/>
-            <wp:docPr id="17" name="Imagen 17"/>
-            <wp:cNvGraphicFramePr>
-              <a:graphicFrameLocks xmlns:a="http://schemas.openxmlformats.org/drawingml/2006/main" noChangeAspect="1"/>
-            </wp:cNvGraphicFramePr>
-            <a:graphic xmlns:a="http://schemas.openxmlformats.org/drawingml/2006/main">
-              <a:graphicData uri="http://schemas.openxmlformats.org/drawingml/2006/picture">
-                <pic:pic xmlns:pic="http://schemas.openxmlformats.org/drawingml/2006/picture">
-                  <pic:nvPicPr>
-                    <pic:cNvPr id="1" name=""/>
-                    <pic:cNvPicPr/>
-                  </pic:nvPicPr>
-                  <pic:blipFill>
-                    <a:blip r:embed="rId21"/>
-                    <a:stretch>
-                      <a:fillRect/>
-                    </a:stretch>
-                  </pic:blipFill>
-                  <pic:spPr>
-                    <a:xfrm>
-                      <a:off x="0" y="0"/>
-                      <a:ext cx="5069970" cy="3478074"/>
-                    </a:xfrm>
-                    <a:prstGeom prst="rect">
-                      <a:avLst/>
-                    </a:prstGeom>
-                  </pic:spPr>
-                </pic:pic>
-              </a:graphicData>
-            </a:graphic>
-          </wp:inline>
-        </w:drawing>
-      </w:r>
-    </w:p>
-    <w:p>
-      <w:r>
-        <w:lastRenderedPageBreak/>
-        <w:t xml:space="preserve">Y el segundo botón abrirá otra ventana aparte del objeto LO al que </w:t>
-      </w:r>
-      <w:r>
-        <w:t>dirigen</w:t>
-      </w:r>
-      <w:r>
-        <w:t xml:space="preserve"> los datos ingresados.</w:t>
-      </w:r>
-    </w:p>
-    <w:p>
-      <w:pPr>
-        <w:jc w:val="center"/>
-      </w:pPr>
-      <w:r>
-        <w:rPr>
-          <w:noProof/>
-          <w:lang w:eastAsia="es-CO"/>
-        </w:rPr>
-        <w:drawing>
-          <wp:inline distT="0" distB="0" distL="0" distR="0" wp14:anchorId="2F32CD47" wp14:editId="2EC098D7">
-            <wp:extent cx="5251426" cy="3143250"/>
-            <wp:effectExtent l="0" t="0" r="6985" b="0"/>
-            <wp:docPr id="72" name="Imagen 72"/>
-            <wp:cNvGraphicFramePr>
-              <a:graphicFrameLocks xmlns:a="http://schemas.openxmlformats.org/drawingml/2006/main" noChangeAspect="1"/>
-            </wp:cNvGraphicFramePr>
-            <a:graphic xmlns:a="http://schemas.openxmlformats.org/drawingml/2006/main">
-              <a:graphicData uri="http://schemas.openxmlformats.org/drawingml/2006/picture">
-                <pic:pic xmlns:pic="http://schemas.openxmlformats.org/drawingml/2006/picture">
-                  <pic:nvPicPr>
-                    <pic:cNvPr id="1" name=""/>
-                    <pic:cNvPicPr/>
-                  </pic:nvPicPr>
-                  <pic:blipFill>
-                    <a:blip r:embed="rId22"/>
-                    <a:stretch>
-                      <a:fillRect/>
-                    </a:stretch>
-                  </pic:blipFill>
-                  <pic:spPr>
-                    <a:xfrm>
-                      <a:off x="0" y="0"/>
-                      <a:ext cx="5269783" cy="3154238"/>
-                    </a:xfrm>
-                    <a:prstGeom prst="rect">
-                      <a:avLst/>
-                    </a:prstGeom>
-                  </pic:spPr>
-                </pic:pic>
-              </a:graphicData>
-            </a:graphic>
-          </wp:inline>
-        </w:drawing>
-      </w:r>
-    </w:p>
-    <w:p>
-      <w:pPr>
-        <w:rPr>
-          <w:rFonts w:asciiTheme="majorHAnsi" w:eastAsiaTheme="majorEastAsia" w:hAnsiTheme="majorHAnsi" w:cstheme="majorBidi"/>
-          <w:color w:val="2E74B5" w:themeColor="accent1" w:themeShade="BF"/>
-          <w:sz w:val="32"/>
-          <w:szCs w:val="32"/>
-        </w:rPr>
-      </w:pPr>
-    </w:p>
-    <w:p>
-      <w:pPr>
-        <w:pStyle w:val="Ttulo1"/>
-        <w:rPr>
-          <w:u w:val="single"/>
-        </w:rPr>
-      </w:pPr>
-      <w:bookmarkStart w:id="3" w:name="_Toc456963399"/>
-      <w:r>
-        <w:t>Vista</w:t>
-      </w:r>
-      <w:bookmarkEnd w:id="3"/>
-    </w:p>
-    <w:p>
-      <w:pPr>
-        <w:jc w:val="both"/>
-      </w:pPr>
-    </w:p>
-    <w:p>
-      <w:pPr>
-        <w:jc w:val="both"/>
-      </w:pPr>
-      <w:r>
-        <w:t xml:space="preserve">La vista creada para </w:t>
-      </w:r>
-      <w:r>
-        <w:t>relacionar los nodos se denomina Contenidos LO. En esta se ha configurado el filtro en la página y la información de cada uno de los nodos.</w:t>
-      </w:r>
-    </w:p>
-    <w:p>
-      <w:pPr>
-        <w:jc w:val="both"/>
-      </w:pPr>
-      <w:r>
-        <w:t xml:space="preserve">En el panel Filtro de Contenidos LO está configurado el funcionamiento </w:t>
-      </w:r>
-      <w:r>
-        <w:t>del filtro de la página principal, los campos que se van a mostrar en esa página, los criterios del filtrado, de los cuáles hay unos que están expuestos para que el usuario pueda configurarlos según sus requerimientos; y por último, el criterio de ordenación que en este caso es orden alfabético por título del contenido LO. En las opciones avanzadas fue necesario activar AJAX para que el filtro funcione.</w:t>
-      </w:r>
-    </w:p>
-    <w:p>
-      <w:pPr>
-        <w:jc w:val="center"/>
-      </w:pPr>
-      <w:r>
-        <w:rPr>
-          <w:noProof/>
-          <w:lang w:eastAsia="es-CO"/>
-        </w:rPr>
-        <w:lastRenderedPageBreak/>
-        <w:drawing>
-          <wp:inline distT="0" distB="0" distL="0" distR="0" wp14:anchorId="64FE9E5E" wp14:editId="6F6F746A">
-            <wp:extent cx="4690745" cy="3367593"/>
-            <wp:effectExtent l="0" t="0" r="0" b="4445"/>
-            <wp:docPr id="73" name="Imagen 73"/>
-            <wp:cNvGraphicFramePr>
-              <a:graphicFrameLocks xmlns:a="http://schemas.openxmlformats.org/drawingml/2006/main" noChangeAspect="1"/>
-            </wp:cNvGraphicFramePr>
-            <a:graphic xmlns:a="http://schemas.openxmlformats.org/drawingml/2006/main">
-              <a:graphicData uri="http://schemas.openxmlformats.org/drawingml/2006/picture">
-                <pic:pic xmlns:pic="http://schemas.openxmlformats.org/drawingml/2006/picture">
-                  <pic:nvPicPr>
-                    <pic:cNvPr id="1" name=""/>
-                    <pic:cNvPicPr/>
-                  </pic:nvPicPr>
-                  <pic:blipFill>
-                    <a:blip r:embed="rId23"/>
-                    <a:stretch>
-                      <a:fillRect/>
-                    </a:stretch>
-                  </pic:blipFill>
-                  <pic:spPr>
-                    <a:xfrm>
-                      <a:off x="0" y="0"/>
-                      <a:ext cx="4700662" cy="3374712"/>
-                    </a:xfrm>
-                    <a:prstGeom prst="rect">
-                      <a:avLst/>
-                    </a:prstGeom>
-                  </pic:spPr>
-                </pic:pic>
-              </a:graphicData>
-            </a:graphic>
-          </wp:inline>
-        </w:drawing>
-      </w:r>
-    </w:p>
-    <w:p>
-      <w:pPr>
-        <w:jc w:val="both"/>
-      </w:pPr>
-    </w:p>
-    <w:p>
-      <w:pPr>
-        <w:jc w:val="both"/>
-      </w:pPr>
-      <w:r>
-        <w:t>El panel Información LO nos va a permitir observar la información de cada nodo por independiente, se configuraron los campos con la información proveniente del contenido LO y con un filtro contextual de su identificador para mostrar únicamente el nodo seleccionado.</w:t>
-      </w:r>
-    </w:p>
-    <w:p>
-      <w:pPr>
-        <w:jc w:val="center"/>
-      </w:pPr>
-      <w:r>
-        <w:rPr>
-          <w:noProof/>
-          <w:lang w:eastAsia="es-CO"/>
-        </w:rPr>
-        <w:drawing>
-          <wp:inline distT="0" distB="0" distL="0" distR="0" wp14:anchorId="14C911DD" wp14:editId="15471741">
-            <wp:extent cx="4580029" cy="3390900"/>
-            <wp:effectExtent l="0" t="0" r="0" b="0"/>
-            <wp:docPr id="74" name="Imagen 74"/>
-            <wp:cNvGraphicFramePr>
-              <a:graphicFrameLocks xmlns:a="http://schemas.openxmlformats.org/drawingml/2006/main" noChangeAspect="1"/>
-            </wp:cNvGraphicFramePr>
-            <a:graphic xmlns:a="http://schemas.openxmlformats.org/drawingml/2006/main">
-              <a:graphicData uri="http://schemas.openxmlformats.org/drawingml/2006/picture">
-                <pic:pic xmlns:pic="http://schemas.openxmlformats.org/drawingml/2006/picture">
-                  <pic:nvPicPr>
-                    <pic:cNvPr id="1" name=""/>
-                    <pic:cNvPicPr/>
-                  </pic:nvPicPr>
-                  <pic:blipFill rotWithShape="1">
-                    <a:blip r:embed="rId24"/>
-                    <a:srcRect b="753"/>
-                    <a:stretch/>
-                  </pic:blipFill>
-                  <pic:spPr bwMode="auto">
-                    <a:xfrm>
-                      <a:off x="0" y="0"/>
-                      <a:ext cx="4605464" cy="3409731"/>
-                    </a:xfrm>
-                    <a:prstGeom prst="rect">
-                      <a:avLst/>
-                    </a:prstGeom>
-                    <a:ln>
-                      <a:noFill/>
-                    </a:ln>
-                    <a:extLst>
-                      <a:ext uri="{53640926-AAD7-44D8-BBD7-CCE9431645EC}">
-                        <a14:shadowObscured xmlns:a14="http://schemas.microsoft.com/office/drawing/2010/main"/>
-                      </a:ext>
-                    </a:extLst>
-                  </pic:spPr>
-                </pic:pic>
-              </a:graphicData>
-            </a:graphic>
-          </wp:inline>
-        </w:drawing>
-      </w:r>
-    </w:p>
-    <w:p>
-      <w:pPr>
-        <w:pStyle w:val="Ttulo1"/>
-      </w:pPr>
-      <w:bookmarkStart w:id="4" w:name="_Toc456963400"/>
-      <w:r>
-        <w:lastRenderedPageBreak/>
-        <w:t>P</w:t>
-      </w:r>
-      <w:r>
-        <w:t>á</w:t>
-      </w:r>
-      <w:r>
-        <w:t>gina</w:t>
-      </w:r>
-      <w:bookmarkEnd w:id="4"/>
-    </w:p>
-    <w:p>
-      <w:pPr>
-        <w:jc w:val="both"/>
-      </w:pPr>
-    </w:p>
-    <w:p>
-      <w:pPr>
-        <w:jc w:val="both"/>
-      </w:pPr>
-      <w:r>
-        <w:t>La página</w:t>
-      </w:r>
-      <w:r>
-        <w:t xml:space="preserve"> creada para agrupar</w:t>
-      </w:r>
-      <w:r>
-        <w:t xml:space="preserve"> los paneles de contenido de las vistas</w:t>
-      </w:r>
-      <w:r>
-        <w:t xml:space="preserve"> creados anteriormente, </w:t>
-      </w:r>
-      <w:r>
-        <w:t>contenido personalizado</w:t>
-      </w:r>
-      <w:r>
-        <w:t>,</w:t>
-      </w:r>
-      <w:r>
-        <w:t xml:space="preserve"> scripts </w:t>
-      </w:r>
-      <w:r>
-        <w:t xml:space="preserve">y estilos </w:t>
-      </w:r>
-      <w:r>
-        <w:t xml:space="preserve">referenciados </w:t>
-      </w:r>
-      <w:r>
-        <w:t>se denomina Contenidos LO</w:t>
-      </w:r>
-      <w:r>
-        <w:t xml:space="preserve">. </w:t>
-      </w:r>
-      <w:r>
-        <w:t>En esta se configuraron también reglas de visibilidad para cada uno de sus ítems</w:t>
-      </w:r>
-      <w:r>
-        <w:t xml:space="preserve"> si </w:t>
-      </w:r>
-      <w:r>
-        <w:t>esto</w:t>
-      </w:r>
-      <w:r>
-        <w:t>s</w:t>
-      </w:r>
-      <w:r>
-        <w:t xml:space="preserve"> lo requerían.</w:t>
-      </w:r>
-    </w:p>
-    <w:p>
-      <w:pPr>
-        <w:jc w:val="center"/>
-      </w:pPr>
-      <w:r>
-        <w:rPr>
-          <w:noProof/>
-          <w:lang w:eastAsia="es-CO"/>
-        </w:rPr>
-        <w:drawing>
-          <wp:inline distT="0" distB="0" distL="0" distR="0" wp14:anchorId="54E6D532" wp14:editId="1383BF7B">
-            <wp:extent cx="3905075" cy="2742565"/>
-            <wp:effectExtent l="0" t="0" r="635" b="635"/>
-            <wp:docPr id="76" name="Imagen 76"/>
-            <wp:cNvGraphicFramePr>
-              <a:graphicFrameLocks xmlns:a="http://schemas.openxmlformats.org/drawingml/2006/main" noChangeAspect="1"/>
-            </wp:cNvGraphicFramePr>
-            <a:graphic xmlns:a="http://schemas.openxmlformats.org/drawingml/2006/main">
-              <a:graphicData uri="http://schemas.openxmlformats.org/drawingml/2006/picture">
-                <pic:pic xmlns:pic="http://schemas.openxmlformats.org/drawingml/2006/picture">
-                  <pic:nvPicPr>
-                    <pic:cNvPr id="1" name=""/>
-                    <pic:cNvPicPr/>
-                  </pic:nvPicPr>
-                  <pic:blipFill>
-                    <a:blip r:embed="rId25"/>
-                    <a:stretch>
-                      <a:fillRect/>
-                    </a:stretch>
-                  </pic:blipFill>
-                  <pic:spPr>
-                    <a:xfrm>
-                      <a:off x="0" y="0"/>
-                      <a:ext cx="3966917" cy="2785997"/>
-                    </a:xfrm>
-                    <a:prstGeom prst="rect">
-                      <a:avLst/>
-                    </a:prstGeom>
-                  </pic:spPr>
-                </pic:pic>
-              </a:graphicData>
-            </a:graphic>
-          </wp:inline>
-        </w:drawing>
-      </w:r>
-    </w:p>
-    <w:p>
-      <w:pPr>
-        <w:jc w:val="both"/>
-      </w:pPr>
-      <w:r>
-        <w:t xml:space="preserve">La página se encuentra disponible en </w:t>
-      </w:r>
-      <w:hyperlink r:id="rId26" w:history="1">
-        <w:r>
-          <w:rPr>
-            <w:rStyle w:val="Hipervnculo"/>
-            <w:i/>
-          </w:rPr>
-          <w:t>http://aprende.colombiaaprende.edu.co/es/contenidoslo</w:t>
-        </w:r>
-      </w:hyperlink>
-      <w:r>
-        <w:rPr>
-          <w:i/>
-        </w:rPr>
-        <w:t xml:space="preserve">, </w:t>
-      </w:r>
-      <w:r>
-        <w:t>la página principal se compone del panel Filtro de Contenidos creado anteriormente. Cuenta con una barra de filtros en la que el usuari</w:t>
-      </w:r>
-      <w:r>
-        <w:t>o puede configurarla para buscar</w:t>
-      </w:r>
-      <w:r>
-        <w:t xml:space="preserve"> el objeto de aprendizaje que desee. Debajo de la barra de filtros se muestran los resultados.</w:t>
-      </w:r>
-    </w:p>
-    <w:p>
-      <w:pPr>
-        <w:jc w:val="center"/>
-      </w:pPr>
-      <w:r>
-        <w:rPr>
-          <w:noProof/>
-          <w:lang w:eastAsia="es-CO"/>
-        </w:rPr>
-        <w:drawing>
-          <wp:inline distT="0" distB="0" distL="0" distR="0" wp14:anchorId="7049B2B9" wp14:editId="64237B1E">
-            <wp:extent cx="3952875" cy="2939834"/>
-            <wp:effectExtent l="0" t="0" r="0" b="0"/>
-            <wp:docPr id="9" name="Imagen 9"/>
-            <wp:cNvGraphicFramePr>
-              <a:graphicFrameLocks xmlns:a="http://schemas.openxmlformats.org/drawingml/2006/main" noChangeAspect="1"/>
-            </wp:cNvGraphicFramePr>
-            <a:graphic xmlns:a="http://schemas.openxmlformats.org/drawingml/2006/main">
-              <a:graphicData uri="http://schemas.openxmlformats.org/drawingml/2006/picture">
-                <pic:pic xmlns:pic="http://schemas.openxmlformats.org/drawingml/2006/picture">
-                  <pic:nvPicPr>
-                    <pic:cNvPr id="1" name=""/>
-                    <pic:cNvPicPr/>
-                  </pic:nvPicPr>
-                  <pic:blipFill>
-                    <a:blip r:embed="rId27"/>
-                    <a:stretch>
-                      <a:fillRect/>
-                    </a:stretch>
-                  </pic:blipFill>
-                  <pic:spPr>
-                    <a:xfrm>
-                      <a:off x="0" y="0"/>
-                      <a:ext cx="3963858" cy="2948002"/>
-                    </a:xfrm>
-                    <a:prstGeom prst="rect">
-                      <a:avLst/>
-                    </a:prstGeom>
-                  </pic:spPr>
-                </pic:pic>
-              </a:graphicData>
-            </a:graphic>
-          </wp:inline>
-        </w:drawing>
-      </w:r>
-    </w:p>
-    <w:p>
-      <w:pPr>
-        <w:jc w:val="both"/>
-      </w:pPr>
-      <w:r>
-        <w:lastRenderedPageBreak/>
-        <w:t xml:space="preserve">Al dar clic en alguno de los resultados, se muestra una información más detallada de este, en conjunto de los botones generados en el campo enlace. </w:t>
-      </w:r>
-    </w:p>
-    <w:p>
-      <w:pPr>
-        <w:jc w:val="center"/>
-      </w:pPr>
-      <w:r>
-        <w:rPr>
-          <w:noProof/>
-          <w:lang w:eastAsia="es-CO"/>
-        </w:rPr>
-        <w:drawing>
-          <wp:inline distT="0" distB="0" distL="0" distR="0" wp14:anchorId="30DB37BB" wp14:editId="187C3CB7">
-            <wp:extent cx="5257800" cy="3004287"/>
-            <wp:effectExtent l="0" t="0" r="0" b="5715"/>
-            <wp:docPr id="18" name="Imagen 18"/>
-            <wp:cNvGraphicFramePr>
-              <a:graphicFrameLocks xmlns:a="http://schemas.openxmlformats.org/drawingml/2006/main" noChangeAspect="1"/>
-            </wp:cNvGraphicFramePr>
-            <a:graphic xmlns:a="http://schemas.openxmlformats.org/drawingml/2006/main">
-              <a:graphicData uri="http://schemas.openxmlformats.org/drawingml/2006/picture">
-                <pic:pic xmlns:pic="http://schemas.openxmlformats.org/drawingml/2006/picture">
-                  <pic:nvPicPr>
-                    <pic:cNvPr id="1" name=""/>
-                    <pic:cNvPicPr/>
-                  </pic:nvPicPr>
-                  <pic:blipFill rotWithShape="1">
-                    <a:blip r:embed="rId28"/>
-                    <a:srcRect t="590"/>
-                    <a:stretch/>
-                  </pic:blipFill>
-                  <pic:spPr bwMode="auto">
-                    <a:xfrm>
-                      <a:off x="0" y="0"/>
-                      <a:ext cx="5267916" cy="3010067"/>
-                    </a:xfrm>
-                    <a:prstGeom prst="rect">
-                      <a:avLst/>
-                    </a:prstGeom>
-                    <a:ln>
-                      <a:noFill/>
-                    </a:ln>
-                    <a:extLst>
-                      <a:ext uri="{53640926-AAD7-44D8-BBD7-CCE9431645EC}">
-                        <a14:shadowObscured xmlns:a14="http://schemas.microsoft.com/office/drawing/2010/main"/>
-                      </a:ext>
-                    </a:extLst>
-                  </pic:spPr>
-                </pic:pic>
-              </a:graphicData>
-            </a:graphic>
-          </wp:inline>
-        </w:drawing>
-      </w:r>
-    </w:p>
-    <w:p>
-      <w:pPr>
-        <w:jc w:val="both"/>
-      </w:pPr>
-      <w:r>
-        <w:t>Podemos observar debajo el botón “</w:t>
-      </w:r>
-      <w:r>
-        <w:t>Ver</w:t>
-      </w:r>
-      <w:r>
-        <w:t xml:space="preserve"> contenido”, al dar clic en este botón se genera un modal que incorpora el objeto LO enlazado automáticamente.</w:t>
-      </w:r>
-      <w:r>
-        <w:t xml:space="preserve"> En la parte inferior del modal hay dos botones que nos permiten ver el contenido en pantalla completa y otro que cierra este modal.</w:t>
-      </w:r>
-    </w:p>
-    <w:p>
-      <w:pPr>
-        <w:jc w:val="center"/>
-        <w:rPr>
-          <w:u w:val="single"/>
-        </w:rPr>
-      </w:pPr>
-      <w:r>
-        <w:rPr>
-          <w:noProof/>
-          <w:lang w:eastAsia="es-CO"/>
-        </w:rPr>
-        <w:drawing>
-          <wp:inline distT="0" distB="0" distL="0" distR="0" wp14:anchorId="58787D6C" wp14:editId="602BC6C3">
-            <wp:extent cx="5264946" cy="3562985"/>
-            <wp:effectExtent l="0" t="0" r="0" b="0"/>
-            <wp:docPr id="19" name="Imagen 19"/>
-            <wp:cNvGraphicFramePr>
-              <a:graphicFrameLocks xmlns:a="http://schemas.openxmlformats.org/drawingml/2006/main" noChangeAspect="1"/>
-            </wp:cNvGraphicFramePr>
-            <a:graphic xmlns:a="http://schemas.openxmlformats.org/drawingml/2006/main">
-              <a:graphicData uri="http://schemas.openxmlformats.org/drawingml/2006/picture">
-                <pic:pic xmlns:pic="http://schemas.openxmlformats.org/drawingml/2006/picture">
-                  <pic:nvPicPr>
-                    <pic:cNvPr id="1" name=""/>
-                    <pic:cNvPicPr/>
-                  </pic:nvPicPr>
-                  <pic:blipFill>
-                    <a:blip r:embed="rId29"/>
-                    <a:stretch>
-                      <a:fillRect/>
-                    </a:stretch>
-                  </pic:blipFill>
-                  <pic:spPr>
-                    <a:xfrm>
-                      <a:off x="0" y="0"/>
-                      <a:ext cx="5313860" cy="3596087"/>
-                    </a:xfrm>
-                    <a:prstGeom prst="rect">
-                      <a:avLst/>
-                    </a:prstGeom>
-                  </pic:spPr>
-                </pic:pic>
-              </a:graphicData>
-            </a:graphic>
-          </wp:inline>
-        </w:drawing>
-      </w:r>
-      <w:bookmarkStart w:id="5" w:name="_GoBack"/>
-      <w:bookmarkEnd w:id="5"/>
-    </w:p>
-    <w:p>
-      <w:pPr>
-        <w:pStyle w:val="Ttulo1"/>
-      </w:pPr>
-      <w:bookmarkStart w:id="6" w:name="_Toc456963401"/>
-      <w:r>
-        <w:lastRenderedPageBreak/>
-        <w:t>Búsqueda del contenido LO desde el buscador principal del portal</w:t>
-      </w:r>
-      <w:bookmarkEnd w:id="6"/>
-    </w:p>
-    <w:p/>
-    <w:p>
-      <w:pPr>
-        <w:jc w:val="both"/>
-      </w:pPr>
-      <w:r>
-        <w:t>En</w:t>
-      </w:r>
-      <w:r>
-        <w:t xml:space="preserve"> el </w:t>
-      </w:r>
-      <w:r>
-        <w:t>buscador principal del portal se pueden ingresar palabras que estén en el título del contenido LO.</w:t>
-      </w:r>
-    </w:p>
-    <w:p>
-      <w:pPr>
-        <w:jc w:val="both"/>
-      </w:pPr>
-      <w:r>
-        <w:rPr>
-          <w:noProof/>
-          <w:lang w:eastAsia="es-CO"/>
-        </w:rPr>
-        <w:drawing>
-          <wp:inline distT="0" distB="0" distL="0" distR="0" wp14:anchorId="0BA0F9D6" wp14:editId="18BB99D5">
-            <wp:extent cx="5612130" cy="1536065"/>
-            <wp:effectExtent l="0" t="0" r="7620" b="6985"/>
+          <wp:inline distT="0" distB="0" distL="0" distR="0" wp14:anchorId="3CD57F3C" wp14:editId="03DE7D9E">
+            <wp:extent cx="5056774" cy="4016582"/>
+            <wp:effectExtent l="0" t="0" r="0" b="3175"/>
             <wp:docPr id="2" name="Imagen 2"/>
             <wp:cNvGraphicFramePr>
               <a:graphicFrameLocks xmlns:a="http://schemas.openxmlformats.org/drawingml/2006/main" noChangeAspect="1"/>
@@ -2116,7 +1562,7 @@
                     <pic:cNvPicPr/>
                   </pic:nvPicPr>
                   <pic:blipFill>
-                    <a:blip r:embed="rId30"/>
+                    <a:blip r:embed="rId18"/>
                     <a:stretch>
                       <a:fillRect/>
                     </a:stretch>
@@ -2124,7 +1570,7 @@
                   <pic:spPr>
                     <a:xfrm>
                       <a:off x="0" y="0"/>
-                      <a:ext cx="5612130" cy="1536065"/>
+                      <a:ext cx="5085835" cy="4039665"/>
                     </a:xfrm>
                     <a:prstGeom prst="rect">
                       <a:avLst/>
@@ -2137,229 +1583,9 @@
         </w:drawing>
       </w:r>
     </w:p>
-    <w:p>
-      <w:pPr>
-        <w:jc w:val="both"/>
-      </w:pPr>
-    </w:p>
-    <w:p>
-      <w:pPr>
-        <w:jc w:val="both"/>
-      </w:pPr>
-      <w:r>
-        <w:t>Si hay coincidencias, se mostrarán entre los resultados.</w:t>
-      </w:r>
-    </w:p>
-    <w:p>
-      <w:pPr>
-        <w:jc w:val="center"/>
-      </w:pPr>
-      <w:r>
-        <w:rPr>
-          <w:noProof/>
-          <w:lang w:eastAsia="es-CO"/>
-        </w:rPr>
-        <w:drawing>
-          <wp:inline distT="0" distB="0" distL="0" distR="0" wp14:anchorId="270778E7" wp14:editId="31D0FD1E">
-            <wp:extent cx="5612130" cy="4568190"/>
-            <wp:effectExtent l="0" t="0" r="7620" b="3810"/>
-            <wp:docPr id="6" name="Imagen 6"/>
-            <wp:cNvGraphicFramePr>
-              <a:graphicFrameLocks xmlns:a="http://schemas.openxmlformats.org/drawingml/2006/main" noChangeAspect="1"/>
-            </wp:cNvGraphicFramePr>
-            <a:graphic xmlns:a="http://schemas.openxmlformats.org/drawingml/2006/main">
-              <a:graphicData uri="http://schemas.openxmlformats.org/drawingml/2006/picture">
-                <pic:pic xmlns:pic="http://schemas.openxmlformats.org/drawingml/2006/picture">
-                  <pic:nvPicPr>
-                    <pic:cNvPr id="1" name=""/>
-                    <pic:cNvPicPr/>
-                  </pic:nvPicPr>
-                  <pic:blipFill>
-                    <a:blip r:embed="rId31"/>
-                    <a:stretch>
-                      <a:fillRect/>
-                    </a:stretch>
-                  </pic:blipFill>
-                  <pic:spPr>
-                    <a:xfrm>
-                      <a:off x="0" y="0"/>
-                      <a:ext cx="5612130" cy="4568190"/>
-                    </a:xfrm>
-                    <a:prstGeom prst="rect">
-                      <a:avLst/>
-                    </a:prstGeom>
-                  </pic:spPr>
-                </pic:pic>
-              </a:graphicData>
-            </a:graphic>
-          </wp:inline>
-        </w:drawing>
-      </w:r>
-    </w:p>
-    <w:p>
-      <w:pPr>
-        <w:jc w:val="both"/>
-      </w:pPr>
-      <w:r>
-        <w:lastRenderedPageBreak/>
-        <w:t>Los bloques ubicados</w:t>
-      </w:r>
-      <w:r>
-        <w:t xml:space="preserve"> en la derecha nos permiten filtrar el contenido por su tipo (en este caso aplicar Contenidos LO) y por sus taxonomías (en este caso por asignatura y por grado).</w:t>
-      </w:r>
-    </w:p>
-    <w:p>
-      <w:pPr>
-        <w:jc w:val="both"/>
-      </w:pPr>
-      <w:r>
-        <w:rPr>
-          <w:noProof/>
-          <w:lang w:eastAsia="es-CO"/>
-        </w:rPr>
-        <w:drawing>
-          <wp:inline distT="0" distB="0" distL="0" distR="0" wp14:anchorId="0CE8EB25" wp14:editId="5E919DB1">
-            <wp:extent cx="1781093" cy="1172576"/>
-            <wp:effectExtent l="0" t="0" r="0" b="8890"/>
-            <wp:docPr id="10" name="Imagen 10"/>
-            <wp:cNvGraphicFramePr>
-              <a:graphicFrameLocks xmlns:a="http://schemas.openxmlformats.org/drawingml/2006/main" noChangeAspect="1"/>
-            </wp:cNvGraphicFramePr>
-            <a:graphic xmlns:a="http://schemas.openxmlformats.org/drawingml/2006/main">
-              <a:graphicData uri="http://schemas.openxmlformats.org/drawingml/2006/picture">
-                <pic:pic xmlns:pic="http://schemas.openxmlformats.org/drawingml/2006/picture">
-                  <pic:nvPicPr>
-                    <pic:cNvPr id="1" name=""/>
-                    <pic:cNvPicPr/>
-                  </pic:nvPicPr>
-                  <pic:blipFill rotWithShape="1">
-                    <a:blip r:embed="rId32"/>
-                    <a:srcRect b="63063"/>
-                    <a:stretch/>
-                  </pic:blipFill>
-                  <pic:spPr bwMode="auto">
-                    <a:xfrm>
-                      <a:off x="0" y="0"/>
-                      <a:ext cx="1815321" cy="1195110"/>
-                    </a:xfrm>
-                    <a:prstGeom prst="rect">
-                      <a:avLst/>
-                    </a:prstGeom>
-                    <a:ln>
-                      <a:noFill/>
-                    </a:ln>
-                    <a:extLst>
-                      <a:ext uri="{53640926-AAD7-44D8-BBD7-CCE9431645EC}">
-                        <a14:shadowObscured xmlns:a14="http://schemas.microsoft.com/office/drawing/2010/main"/>
-                      </a:ext>
-                    </a:extLst>
-                  </pic:spPr>
-                </pic:pic>
-              </a:graphicData>
-            </a:graphic>
-          </wp:inline>
-        </w:drawing>
-      </w:r>
-      <w:r>
-        <w:rPr>
-          <w:noProof/>
-          <w:lang w:eastAsia="es-CO"/>
-        </w:rPr>
-        <w:drawing>
-          <wp:inline distT="0" distB="0" distL="0" distR="0" wp14:anchorId="7190B149" wp14:editId="32C79D4D">
-            <wp:extent cx="1956020" cy="1061191"/>
-            <wp:effectExtent l="0" t="0" r="6350" b="5715"/>
-            <wp:docPr id="4" name="Imagen 4"/>
-            <wp:cNvGraphicFramePr>
-              <a:graphicFrameLocks xmlns:a="http://schemas.openxmlformats.org/drawingml/2006/main" noChangeAspect="1"/>
-            </wp:cNvGraphicFramePr>
-            <a:graphic xmlns:a="http://schemas.openxmlformats.org/drawingml/2006/main">
-              <a:graphicData uri="http://schemas.openxmlformats.org/drawingml/2006/picture">
-                <pic:pic xmlns:pic="http://schemas.openxmlformats.org/drawingml/2006/picture">
-                  <pic:nvPicPr>
-                    <pic:cNvPr id="1" name=""/>
-                    <pic:cNvPicPr/>
-                  </pic:nvPicPr>
-                  <pic:blipFill rotWithShape="1">
-                    <a:blip r:embed="rId32"/>
-                    <a:srcRect t="37528" b="32033"/>
-                    <a:stretch/>
-                  </pic:blipFill>
-                  <pic:spPr bwMode="auto">
-                    <a:xfrm>
-                      <a:off x="0" y="0"/>
-                      <a:ext cx="2026717" cy="1099546"/>
-                    </a:xfrm>
-                    <a:prstGeom prst="rect">
-                      <a:avLst/>
-                    </a:prstGeom>
-                    <a:ln>
-                      <a:noFill/>
-                    </a:ln>
-                    <a:extLst>
-                      <a:ext uri="{53640926-AAD7-44D8-BBD7-CCE9431645EC}">
-                        <a14:shadowObscured xmlns:a14="http://schemas.microsoft.com/office/drawing/2010/main"/>
-                      </a:ext>
-                    </a:extLst>
-                  </pic:spPr>
-                </pic:pic>
-              </a:graphicData>
-            </a:graphic>
-          </wp:inline>
-        </w:drawing>
-      </w:r>
-      <w:r>
-        <w:rPr>
-          <w:noProof/>
-          <w:lang w:eastAsia="es-CO"/>
-        </w:rPr>
-        <w:drawing>
-          <wp:inline distT="0" distB="0" distL="0" distR="0" wp14:anchorId="0CE8EB25" wp14:editId="5E919DB1">
-            <wp:extent cx="1833727" cy="1056676"/>
-            <wp:effectExtent l="0" t="0" r="0" b="0"/>
-            <wp:docPr id="12" name="Imagen 12"/>
-            <wp:cNvGraphicFramePr>
-              <a:graphicFrameLocks xmlns:a="http://schemas.openxmlformats.org/drawingml/2006/main" noChangeAspect="1"/>
-            </wp:cNvGraphicFramePr>
-            <a:graphic xmlns:a="http://schemas.openxmlformats.org/drawingml/2006/main">
-              <a:graphicData uri="http://schemas.openxmlformats.org/drawingml/2006/picture">
-                <pic:pic xmlns:pic="http://schemas.openxmlformats.org/drawingml/2006/picture">
-                  <pic:nvPicPr>
-                    <pic:cNvPr id="1" name=""/>
-                    <pic:cNvPicPr/>
-                  </pic:nvPicPr>
-                  <pic:blipFill rotWithShape="1">
-                    <a:blip r:embed="rId32"/>
-                    <a:srcRect t="67669"/>
-                    <a:stretch/>
-                  </pic:blipFill>
-                  <pic:spPr bwMode="auto">
-                    <a:xfrm>
-                      <a:off x="0" y="0"/>
-                      <a:ext cx="1910794" cy="1101086"/>
-                    </a:xfrm>
-                    <a:prstGeom prst="rect">
-                      <a:avLst/>
-                    </a:prstGeom>
-                    <a:ln>
-                      <a:noFill/>
-                    </a:ln>
-                    <a:extLst>
-                      <a:ext uri="{53640926-AAD7-44D8-BBD7-CCE9431645EC}">
-                        <a14:shadowObscured xmlns:a14="http://schemas.microsoft.com/office/drawing/2010/main"/>
-                      </a:ext>
-                    </a:extLst>
-                  </pic:spPr>
-                </pic:pic>
-              </a:graphicData>
-            </a:graphic>
-          </wp:inline>
-        </w:drawing>
-      </w:r>
-    </w:p>
     <w:sectPr>
-      <w:headerReference w:type="default" r:id="rId33"/>
-      <w:footerReference w:type="default" r:id="rId34"/>
+      <w:headerReference w:type="default" r:id="rId19"/>
+      <w:footerReference w:type="default" r:id="rId20"/>
       <w:pgSz w:w="12240" w:h="15840"/>
       <w:pgMar w:top="1417" w:right="1701" w:bottom="1417" w:left="1701" w:header="708" w:footer="708" w:gutter="0"/>
       <w:cols w:space="708"/>
@@ -2402,10 +1628,10 @@
       <w:jc w:val="center"/>
     </w:pPr>
     <w:r>
-      <w:t>Documento descriptivo de la solución imp</w:t>
+      <w:t xml:space="preserve">Documento descriptivo de </w:t>
     </w:r>
     <w:r>
-      <w:t>lementada para el piloto de CPA</w:t>
+      <w:t>Contenidos Inclusivos</w:t>
     </w:r>
   </w:p>
 </w:ftr>
@@ -4103,7 +3329,7 @@
 </file>
 
 <file path=customXml/itemProps1.xml><?xml version="1.0" encoding="utf-8"?>
-<ds:datastoreItem xmlns:ds="http://schemas.openxmlformats.org/officeDocument/2006/customXml" ds:itemID="{DB3BE40B-E8BE-49F8-A4DC-867BC6F086B4}">
+<ds:datastoreItem xmlns:ds="http://schemas.openxmlformats.org/officeDocument/2006/customXml" ds:itemID="{3375C2F7-D656-48A9-BBFE-A6378981B1EC}">
   <ds:schemaRefs>
     <ds:schemaRef ds:uri="http://schemas.openxmlformats.org/officeDocument/2006/bibliography"/>
   </ds:schemaRefs>

</xml_diff>

<commit_message>
Se actualiza indice de manual
</commit_message>
<xml_diff>
--- a/manuales/Documento descriptivo - contenidos inclusivos.docx
+++ b/manuales/Documento descriptivo - contenidos inclusivos.docx
@@ -187,7 +187,7 @@
           <w:r>
             <w:fldChar w:fldCharType="separate"/>
           </w:r>
-          <w:hyperlink w:anchor="_Toc456963396" w:history="1">
+          <w:hyperlink w:anchor="_Toc459208402" w:history="1">
             <w:r>
               <w:rPr>
                 <w:rStyle w:val="Hipervnculo"/>
@@ -214,7 +214,7 @@
                 <w:noProof/>
                 <w:webHidden/>
               </w:rPr>
-              <w:instrText xml:space="preserve"> PAGEREF _Toc456963396 \h </w:instrText>
+              <w:instrText xml:space="preserve"> PAGEREF _Toc459208402 \h </w:instrText>
             </w:r>
             <w:r>
               <w:rPr>
@@ -257,7 +257,7 @@
               <w:lang w:eastAsia="es-CO"/>
             </w:rPr>
           </w:pPr>
-          <w:hyperlink w:anchor="_Toc456963397" w:history="1">
+          <w:hyperlink w:anchor="_Toc459208403" w:history="1">
             <w:r>
               <w:rPr>
                 <w:rStyle w:val="Hipervnculo"/>
@@ -284,7 +284,147 @@
                 <w:noProof/>
                 <w:webHidden/>
               </w:rPr>
-              <w:instrText xml:space="preserve"> PAGEREF _Toc456963397 \h </w:instrText>
+              <w:instrText xml:space="preserve"> PAGEREF _Toc459208403 \h </w:instrText>
+            </w:r>
+            <w:r>
+              <w:rPr>
+                <w:noProof/>
+                <w:webHidden/>
+              </w:rPr>
+            </w:r>
+            <w:r>
+              <w:rPr>
+                <w:noProof/>
+                <w:webHidden/>
+              </w:rPr>
+              <w:fldChar w:fldCharType="separate"/>
+            </w:r>
+            <w:r>
+              <w:rPr>
+                <w:noProof/>
+                <w:webHidden/>
+              </w:rPr>
+              <w:t>3</w:t>
+            </w:r>
+            <w:r>
+              <w:rPr>
+                <w:noProof/>
+                <w:webHidden/>
+              </w:rPr>
+              <w:fldChar w:fldCharType="end"/>
+            </w:r>
+          </w:hyperlink>
+        </w:p>
+        <w:p>
+          <w:pPr>
+            <w:pStyle w:val="TDC2"/>
+            <w:tabs>
+              <w:tab w:val="right" w:leader="dot" w:pos="8828"/>
+            </w:tabs>
+            <w:rPr>
+              <w:rFonts w:eastAsiaTheme="minorEastAsia"/>
+              <w:noProof/>
+              <w:lang w:eastAsia="es-CO"/>
+            </w:rPr>
+          </w:pPr>
+          <w:hyperlink w:anchor="_Toc459208404" w:history="1">
+            <w:r>
+              <w:rPr>
+                <w:rStyle w:val="Hipervnculo"/>
+                <w:noProof/>
+              </w:rPr>
+              <w:t>Nodo Edusitio Portal</w:t>
+            </w:r>
+            <w:r>
+              <w:rPr>
+                <w:noProof/>
+                <w:webHidden/>
+              </w:rPr>
+              <w:tab/>
+            </w:r>
+            <w:r>
+              <w:rPr>
+                <w:noProof/>
+                <w:webHidden/>
+              </w:rPr>
+              <w:fldChar w:fldCharType="begin"/>
+            </w:r>
+            <w:r>
+              <w:rPr>
+                <w:noProof/>
+                <w:webHidden/>
+              </w:rPr>
+              <w:instrText xml:space="preserve"> PAGEREF _Toc459208404 \h </w:instrText>
+            </w:r>
+            <w:r>
+              <w:rPr>
+                <w:noProof/>
+                <w:webHidden/>
+              </w:rPr>
+            </w:r>
+            <w:r>
+              <w:rPr>
+                <w:noProof/>
+                <w:webHidden/>
+              </w:rPr>
+              <w:fldChar w:fldCharType="separate"/>
+            </w:r>
+            <w:r>
+              <w:rPr>
+                <w:noProof/>
+                <w:webHidden/>
+              </w:rPr>
+              <w:t>3</w:t>
+            </w:r>
+            <w:r>
+              <w:rPr>
+                <w:noProof/>
+                <w:webHidden/>
+              </w:rPr>
+              <w:fldChar w:fldCharType="end"/>
+            </w:r>
+          </w:hyperlink>
+        </w:p>
+        <w:p>
+          <w:pPr>
+            <w:pStyle w:val="TDC2"/>
+            <w:tabs>
+              <w:tab w:val="right" w:leader="dot" w:pos="8828"/>
+            </w:tabs>
+            <w:rPr>
+              <w:rFonts w:eastAsiaTheme="minorEastAsia"/>
+              <w:noProof/>
+              <w:lang w:eastAsia="es-CO"/>
+            </w:rPr>
+          </w:pPr>
+          <w:hyperlink w:anchor="_Toc459208405" w:history="1">
+            <w:r>
+              <w:rPr>
+                <w:rStyle w:val="Hipervnculo"/>
+                <w:noProof/>
+              </w:rPr>
+              <w:t>Nodo Nota – Edusitio Portal</w:t>
+            </w:r>
+            <w:r>
+              <w:rPr>
+                <w:noProof/>
+                <w:webHidden/>
+              </w:rPr>
+              <w:tab/>
+            </w:r>
+            <w:r>
+              <w:rPr>
+                <w:noProof/>
+                <w:webHidden/>
+              </w:rPr>
+              <w:fldChar w:fldCharType="begin"/>
+            </w:r>
+            <w:r>
+              <w:rPr>
+                <w:noProof/>
+                <w:webHidden/>
+              </w:rPr>
+              <w:instrText xml:space="preserve"> PAGEREF _Toc459208405 \h </w:instrText>
             </w:r>
             <w:r>
               <w:rPr>
@@ -327,13 +467,13 @@
               <w:lang w:eastAsia="es-CO"/>
             </w:rPr>
           </w:pPr>
-          <w:hyperlink w:anchor="_Toc456963398" w:history="1">
+          <w:hyperlink w:anchor="_Toc459208406" w:history="1">
             <w:r>
               <w:rPr>
                 <w:rStyle w:val="Hipervnculo"/>
                 <w:noProof/>
               </w:rPr>
-              <w:t>Recomendaciones para llenar el contenido en los nodos</w:t>
+              <w:t>Menú</w:t>
             </w:r>
             <w:r>
               <w:rPr>
@@ -354,7 +494,7 @@
                 <w:noProof/>
                 <w:webHidden/>
               </w:rPr>
-              <w:instrText xml:space="preserve"> PAGEREF _Toc456963398 \h </w:instrText>
+              <w:instrText xml:space="preserve"> PAGEREF _Toc459208406 \h </w:instrText>
             </w:r>
             <w:r>
               <w:rPr>
@@ -397,7 +537,7 @@
               <w:lang w:eastAsia="es-CO"/>
             </w:rPr>
           </w:pPr>
-          <w:hyperlink w:anchor="_Toc456963399" w:history="1">
+          <w:hyperlink w:anchor="_Toc459208407" w:history="1">
             <w:r>
               <w:rPr>
                 <w:rStyle w:val="Hipervnculo"/>
@@ -424,7 +564,7 @@
                 <w:noProof/>
                 <w:webHidden/>
               </w:rPr>
-              <w:instrText xml:space="preserve"> PAGEREF _Toc456963399 \h </w:instrText>
+              <w:instrText xml:space="preserve"> PAGEREF _Toc459208407 \h </w:instrText>
             </w:r>
             <w:r>
               <w:rPr>
@@ -444,7 +584,7 @@
                 <w:noProof/>
                 <w:webHidden/>
               </w:rPr>
-              <w:t>8</w:t>
+              <w:t>5</w:t>
             </w:r>
             <w:r>
               <w:rPr>
@@ -467,7 +607,7 @@
               <w:lang w:eastAsia="es-CO"/>
             </w:rPr>
           </w:pPr>
-          <w:hyperlink w:anchor="_Toc456963400" w:history="1">
+          <w:hyperlink w:anchor="_Toc459208408" w:history="1">
             <w:r>
               <w:rPr>
                 <w:rStyle w:val="Hipervnculo"/>
@@ -494,7 +634,7 @@
                 <w:noProof/>
                 <w:webHidden/>
               </w:rPr>
-              <w:instrText xml:space="preserve"> PAGEREF _Toc456963400 \h </w:instrText>
+              <w:instrText xml:space="preserve"> PAGEREF _Toc459208408 \h </w:instrText>
             </w:r>
             <w:r>
               <w:rPr>
@@ -514,77 +654,7 @@
                 <w:noProof/>
                 <w:webHidden/>
               </w:rPr>
-              <w:t>9</w:t>
-            </w:r>
-            <w:r>
-              <w:rPr>
-                <w:noProof/>
-                <w:webHidden/>
-              </w:rPr>
-              <w:fldChar w:fldCharType="end"/>
-            </w:r>
-          </w:hyperlink>
-        </w:p>
-        <w:p>
-          <w:pPr>
-            <w:pStyle w:val="TDC1"/>
-            <w:tabs>
-              <w:tab w:val="right" w:leader="dot" w:pos="8828"/>
-            </w:tabs>
-            <w:rPr>
-              <w:rFonts w:eastAsiaTheme="minorEastAsia"/>
-              <w:noProof/>
-              <w:lang w:eastAsia="es-CO"/>
-            </w:rPr>
-          </w:pPr>
-          <w:hyperlink w:anchor="_Toc456963401" w:history="1">
-            <w:r>
-              <w:rPr>
-                <w:rStyle w:val="Hipervnculo"/>
-                <w:noProof/>
-              </w:rPr>
-              <w:t>Búsqueda del contenido LO desde el buscador principal del portal</w:t>
-            </w:r>
-            <w:r>
-              <w:rPr>
-                <w:noProof/>
-                <w:webHidden/>
-              </w:rPr>
-              <w:tab/>
-            </w:r>
-            <w:r>
-              <w:rPr>
-                <w:noProof/>
-                <w:webHidden/>
-              </w:rPr>
-              <w:fldChar w:fldCharType="begin"/>
-            </w:r>
-            <w:r>
-              <w:rPr>
-                <w:noProof/>
-                <w:webHidden/>
-              </w:rPr>
-              <w:instrText xml:space="preserve"> PAGEREF _Toc456963401 \h </w:instrText>
-            </w:r>
-            <w:r>
-              <w:rPr>
-                <w:noProof/>
-                <w:webHidden/>
-              </w:rPr>
-            </w:r>
-            <w:r>
-              <w:rPr>
-                <w:noProof/>
-                <w:webHidden/>
-              </w:rPr>
-              <w:fldChar w:fldCharType="separate"/>
-            </w:r>
-            <w:r>
-              <w:rPr>
-                <w:noProof/>
-                <w:webHidden/>
-              </w:rPr>
-              <w:t>12</w:t>
+              <w:t>7</w:t>
             </w:r>
             <w:r>
               <w:rPr>
@@ -611,12 +681,14 @@
       <w:r>
         <w:br w:type="page"/>
       </w:r>
+      <w:bookmarkStart w:id="0" w:name="_GoBack"/>
+      <w:bookmarkEnd w:id="0"/>
     </w:p>
     <w:p>
       <w:pPr>
         <w:pStyle w:val="Ttulo1"/>
       </w:pPr>
-      <w:bookmarkStart w:id="0" w:name="_Toc456963396"/>
+      <w:bookmarkStart w:id="1" w:name="_Toc459208402"/>
       <w:r>
         <w:lastRenderedPageBreak/>
         <w:t>Taxonomía</w:t>
@@ -624,7 +696,7 @@
       <w:r>
         <w:t>s</w:t>
       </w:r>
-      <w:bookmarkEnd w:id="0"/>
+      <w:bookmarkEnd w:id="1"/>
     </w:p>
     <w:p/>
     <w:p>
@@ -790,11 +862,11 @@
       <w:pPr>
         <w:pStyle w:val="Ttulo1"/>
       </w:pPr>
-      <w:bookmarkStart w:id="1" w:name="_Toc456963397"/>
+      <w:bookmarkStart w:id="2" w:name="_Toc459208403"/>
       <w:r>
         <w:t>Tipo de contenido</w:t>
       </w:r>
-      <w:bookmarkEnd w:id="1"/>
+      <w:bookmarkEnd w:id="2"/>
     </w:p>
     <w:p/>
     <w:p>
@@ -824,11 +896,13 @@
       <w:pPr>
         <w:pStyle w:val="Ttulo2"/>
       </w:pPr>
-      <w:bookmarkStart w:id="2" w:name="_Toc453533763"/>
+      <w:bookmarkStart w:id="3" w:name="_Toc453533763"/>
+      <w:bookmarkStart w:id="4" w:name="_Toc459208404"/>
       <w:r>
         <w:t>Nodo Edusitio Portal</w:t>
       </w:r>
-      <w:bookmarkEnd w:id="2"/>
+      <w:bookmarkEnd w:id="3"/>
+      <w:bookmarkEnd w:id="4"/>
     </w:p>
     <w:p>
       <w:pPr>
@@ -848,7 +922,8 @@
       <w:pPr>
         <w:pStyle w:val="Ttulo2"/>
       </w:pPr>
-      <w:bookmarkStart w:id="3" w:name="_Toc453533764"/>
+      <w:bookmarkStart w:id="5" w:name="_Toc453533764"/>
+      <w:bookmarkStart w:id="6" w:name="_Toc459208405"/>
       <w:r>
         <w:lastRenderedPageBreak/>
         <w:t>Nodo Nota</w:t>
@@ -856,7 +931,8 @@
       <w:r>
         <w:t xml:space="preserve"> – Edusitio Portal</w:t>
       </w:r>
-      <w:bookmarkEnd w:id="3"/>
+      <w:bookmarkEnd w:id="5"/>
+      <w:bookmarkEnd w:id="6"/>
     </w:p>
     <w:p>
       <w:pPr>
@@ -879,9 +955,11 @@
       <w:pPr>
         <w:pStyle w:val="Ttulo1"/>
       </w:pPr>
+      <w:bookmarkStart w:id="7" w:name="_Toc459208406"/>
       <w:r>
         <w:t>Menú</w:t>
       </w:r>
+      <w:bookmarkEnd w:id="7"/>
     </w:p>
     <w:p/>
     <w:p>
@@ -963,12 +1041,12 @@
           <w:u w:val="single"/>
         </w:rPr>
       </w:pPr>
-      <w:bookmarkStart w:id="4" w:name="_Toc456963399"/>
+      <w:bookmarkStart w:id="8" w:name="_Toc459208407"/>
       <w:r>
         <w:lastRenderedPageBreak/>
         <w:t>Vista</w:t>
       </w:r>
-      <w:bookmarkEnd w:id="4"/>
+      <w:bookmarkEnd w:id="8"/>
     </w:p>
     <w:p>
       <w:pPr>
@@ -1321,7 +1399,7 @@
       <w:pPr>
         <w:pStyle w:val="Ttulo1"/>
       </w:pPr>
-      <w:bookmarkStart w:id="5" w:name="_Toc456963400"/>
+      <w:bookmarkStart w:id="9" w:name="_Toc459208408"/>
       <w:r>
         <w:lastRenderedPageBreak/>
         <w:t>P</w:t>
@@ -1332,7 +1410,7 @@
       <w:r>
         <w:t>gina</w:t>
       </w:r>
-      <w:bookmarkEnd w:id="5"/>
+      <w:bookmarkEnd w:id="9"/>
     </w:p>
     <w:p>
       <w:pPr>
@@ -1358,8 +1436,6 @@
       <w:r>
         <w:t>a</w:t>
       </w:r>
-      <w:bookmarkStart w:id="6" w:name="_GoBack"/>
-      <w:bookmarkEnd w:id="6"/>
       <w:r>
         <w:t xml:space="preserve">s anteriormente, </w:t>
       </w:r>
@@ -3329,7 +3405,7 @@
 </file>
 
 <file path=customXml/itemProps1.xml><?xml version="1.0" encoding="utf-8"?>
-<ds:datastoreItem xmlns:ds="http://schemas.openxmlformats.org/officeDocument/2006/customXml" ds:itemID="{3375C2F7-D656-48A9-BBFE-A6378981B1EC}">
+<ds:datastoreItem xmlns:ds="http://schemas.openxmlformats.org/officeDocument/2006/customXml" ds:itemID="{185D9698-B8A1-4B98-B459-2CA88F3F99A1}">
   <ds:schemaRefs>
     <ds:schemaRef ds:uri="http://schemas.openxmlformats.org/officeDocument/2006/bibliography"/>
   </ds:schemaRefs>

</xml_diff>

<commit_message>
Se hacen correcciones de algunas palabras
</commit_message>
<xml_diff>
--- a/manuales/Documento descriptivo - contenidos inclusivos.docx
+++ b/manuales/Documento descriptivo - contenidos inclusivos.docx
@@ -681,14 +681,12 @@
       <w:r>
         <w:br w:type="page"/>
       </w:r>
-      <w:bookmarkStart w:id="0" w:name="_GoBack"/>
-      <w:bookmarkEnd w:id="0"/>
     </w:p>
     <w:p>
       <w:pPr>
         <w:pStyle w:val="Ttulo1"/>
       </w:pPr>
-      <w:bookmarkStart w:id="1" w:name="_Toc459208402"/>
+      <w:bookmarkStart w:id="0" w:name="_Toc459208402"/>
       <w:r>
         <w:lastRenderedPageBreak/>
         <w:t>Taxonomía</w:t>
@@ -696,15 +694,23 @@
       <w:r>
         <w:t>s</w:t>
       </w:r>
+      <w:bookmarkEnd w:id="0"/>
+    </w:p>
+    <w:p/>
+    <w:p>
+      <w:r>
+        <w:t>La taxonomía</w:t>
+      </w:r>
+      <w:r>
+        <w:t xml:space="preserve"> </w:t>
+      </w:r>
+      <w:r>
+        <w:t>creada</w:t>
+      </w:r>
+      <w:bookmarkStart w:id="1" w:name="_GoBack"/>
       <w:bookmarkEnd w:id="1"/>
-    </w:p>
-    <w:p/>
-    <w:p>
-      <w:r>
-        <w:t>La taxonomía</w:t>
-      </w:r>
-      <w:r>
-        <w:t xml:space="preserve"> implementada para </w:t>
+      <w:r>
+        <w:t xml:space="preserve"> para </w:t>
       </w:r>
       <w:r>
         <w:t>este edusitio es</w:t>
@@ -912,7 +918,10 @@
         <w:t>Este tipo de contenido fue utilizado en el banner del edusitio, el cuál v</w:t>
       </w:r>
       <w:r>
-        <w:t>a a aparecer en todos las páginas.</w:t>
+        <w:t>a a aparecer en toda</w:t>
+      </w:r>
+      <w:r>
+        <w:t>s las páginas.</w:t>
       </w:r>
       <w:r>
         <w:br w:type="page"/>
@@ -1262,7 +1271,21 @@
           <w:noProof/>
           <w:lang w:eastAsia="es-CO"/>
         </w:rPr>
-        <w:t>recer el la página principal</w:t>
+        <w:t>recer e</w:t>
+      </w:r>
+      <w:r>
+        <w:rPr>
+          <w:noProof/>
+          <w:lang w:eastAsia="es-CO"/>
+        </w:rPr>
+        <w:t>n</w:t>
+      </w:r>
+      <w:r>
+        <w:rPr>
+          <w:noProof/>
+          <w:lang w:eastAsia="es-CO"/>
+        </w:rPr>
+        <w:t xml:space="preserve"> la página principal</w:t>
       </w:r>
       <w:r>
         <w:rPr>
@@ -3405,7 +3428,7 @@
 </file>
 
 <file path=customXml/itemProps1.xml><?xml version="1.0" encoding="utf-8"?>
-<ds:datastoreItem xmlns:ds="http://schemas.openxmlformats.org/officeDocument/2006/customXml" ds:itemID="{185D9698-B8A1-4B98-B459-2CA88F3F99A1}">
+<ds:datastoreItem xmlns:ds="http://schemas.openxmlformats.org/officeDocument/2006/customXml" ds:itemID="{30339B22-F545-4103-AF15-3BB1F2DA817B}">
   <ds:schemaRefs>
     <ds:schemaRef ds:uri="http://schemas.openxmlformats.org/officeDocument/2006/bibliography"/>
   </ds:schemaRefs>

</xml_diff>